<commit_message>
feature: add sequential time to result in plinq
</commit_message>
<xml_diff>
--- a/4/CHAPTER 4.Parallel Basics.docx
+++ b/4/CHAPTER 4.Parallel Basics.docx
@@ -269,37 +269,49 @@
         <w:pStyle w:val="Heading2"/>
         <w:bidi/>
         <w:rPr>
+          <w:rtl/>
+          <w:lang w:bidi="fa-IR"/>
+        </w:rPr>
+      </w:pPr>
+      <w:proofErr w:type="spellStart"/>
+      <w:r>
+        <w:t>مثال</w:t>
+      </w:r>
+      <w:proofErr w:type="spellEnd"/>
+      <w:r>
+        <w:t xml:space="preserve"> 1: </w:t>
+      </w:r>
+      <w:proofErr w:type="spellStart"/>
+      <w:r>
+        <w:t>محاسبه</w:t>
+      </w:r>
+      <w:proofErr w:type="spellEnd"/>
+      <w:r>
+        <w:t xml:space="preserve"> </w:t>
+      </w:r>
+      <w:proofErr w:type="spellStart"/>
+      <w:r>
+        <w:t>آمار</w:t>
+      </w:r>
+      <w:proofErr w:type="spellEnd"/>
+      <w:r>
+        <w:t xml:space="preserve"> </w:t>
+      </w:r>
+      <w:proofErr w:type="spellStart"/>
+      <w:proofErr w:type="gramStart"/>
+      <w:r>
+        <w:t>با</w:t>
+      </w:r>
+      <w:proofErr w:type="spellEnd"/>
+      <w:r>
+        <w:t xml:space="preserve"> </w:t>
+      </w:r>
+      <w:r>
+        <w:rPr>
           <w:rFonts w:hint="cs"/>
           <w:rtl/>
           <w:lang w:bidi="fa-IR"/>
         </w:rPr>
-      </w:pPr>
-      <w:r>
-        <w:t xml:space="preserve">مثال 1: محاسبه </w:t>
-      </w:r>
-      <w:proofErr w:type="spellStart"/>
-      <w:r>
-        <w:t>آمار</w:t>
-      </w:r>
-      <w:proofErr w:type="spellEnd"/>
-      <w:r>
-        <w:t xml:space="preserve"> </w:t>
-      </w:r>
-      <w:proofErr w:type="spellStart"/>
-      <w:proofErr w:type="gramStart"/>
-      <w:r>
-        <w:t>با</w:t>
-      </w:r>
-      <w:proofErr w:type="spellEnd"/>
-      <w:r>
-        <w:t xml:space="preserve"> </w:t>
-      </w:r>
-      <w:r>
-        <w:rPr>
-          <w:rFonts w:hint="cs"/>
-          <w:rtl/>
-          <w:lang w:bidi="fa-IR"/>
-        </w:rPr>
         <w:t xml:space="preserve"> </w:t>
       </w:r>
       <w:r>
@@ -440,8 +452,17 @@
           <w:rFonts w:ascii="Consolas" w:hAnsi="Consolas"/>
           <w:sz w:val="20"/>
         </w:rPr>
-        <w:t xml:space="preserve">        // seedFactory</w:t>
-      </w:r>
+        <w:t xml:space="preserve">        // </w:t>
+      </w:r>
+      <w:proofErr w:type="spellStart"/>
+      <w:r>
+        <w:rPr>
+          <w:rFonts w:ascii="Consolas" w:hAnsi="Consolas"/>
+          <w:sz w:val="20"/>
+        </w:rPr>
+        <w:t>seedFactory</w:t>
+      </w:r>
+      <w:proofErr w:type="spellEnd"/>
       <w:r>
         <w:rPr>
           <w:rFonts w:ascii="Consolas" w:hAnsi="Consolas"/>
@@ -1178,12 +1199,17 @@
         <w:jc w:val="right"/>
       </w:pPr>
       <w:r>
-        <w:t>این بخش به استفاده از LINQ به صورت موازی با استفاده از AsParallel می‌پردازد. PLINQ امکان اجرای کوئری‌های LINQ به صورت موازی را فراهم می‌کند و برای پردازش مجموعه‌های بزرگ داده بسیار کارآمد است. PLINQ به طور خودکار تصمیم می‌گیرد که آیا اجرای موازی سودمند است یا خیر.</w:t>
+        <w:rPr>
+          <w:rFonts w:hint="cs"/>
+          <w:rtl/>
+        </w:rPr>
+        <w:t>توجه به نتیجه منفی در لیست های کوچک</w:t>
       </w:r>
     </w:p>
     <w:p>
       <w:pPr>
         <w:pStyle w:val="Heading2"/>
+        <w:bidi/>
       </w:pPr>
       <w:r>
         <w:t>مثال 1: فیلتر و مرتب‌سازی موازی</w:t>
@@ -1267,6 +1293,7 @@
     <w:p>
       <w:pPr>
         <w:pStyle w:val="Heading2"/>
+        <w:bidi/>
       </w:pPr>
       <w:r>
         <w:t>مثال 2: گروه‌بندی موازی</w:t>
@@ -1290,13 +1317,6 @@
           <w:sz w:val="20"/>
         </w:rPr>
         <w:br/>
-      </w:r>
-      <w:r>
-        <w:rPr>
-          <w:rFonts w:ascii="Consolas" w:hAnsi="Consolas"/>
-          <w:sz w:val="20"/>
-        </w:rPr>
-        <w:lastRenderedPageBreak/>
         <w:t xml:space="preserve">    .AsParallel()</w:t>
       </w:r>
       <w:r>
@@ -1321,6 +1341,13 @@
           <w:sz w:val="20"/>
         </w:rPr>
         <w:br/>
+      </w:r>
+      <w:r>
+        <w:rPr>
+          <w:rFonts w:ascii="Consolas" w:hAnsi="Consolas"/>
+          <w:sz w:val="20"/>
+        </w:rPr>
+        <w:lastRenderedPageBreak/>
         <w:t xml:space="preserve">    {</w:t>
       </w:r>
       <w:r>
@@ -1382,6 +1409,7 @@
     <w:p>
       <w:pPr>
         <w:pStyle w:val="Heading2"/>
+        <w:bidi/>
       </w:pPr>
       <w:r>
         <w:t>مثال 3: فیلتر اعداد زوج</w:t>
@@ -1390,67 +1418,1781 @@
     <w:p>
       <w:pPr>
         <w:pStyle w:val="NoSpacing"/>
-      </w:pPr>
-      <w:r>
         <w:rPr>
           <w:rFonts w:ascii="Consolas" w:hAnsi="Consolas"/>
           <w:sz w:val="20"/>
+          <w:rtl/>
+        </w:rPr>
+      </w:pPr>
+      <w:r>
+        <w:rPr>
+          <w:rFonts w:ascii="Consolas" w:hAnsi="Consolas"/>
+          <w:sz w:val="20"/>
         </w:rPr>
         <w:br/>
-        <w:t>var numbers = Enumerable.Range(1, 1000000);</w:t>
-      </w:r>
+        <w:t xml:space="preserve">var numbers = </w:t>
+      </w:r>
+      <w:proofErr w:type="spellStart"/>
       <w:r>
         <w:rPr>
           <w:rFonts w:ascii="Consolas" w:hAnsi="Consolas"/>
           <w:sz w:val="20"/>
         </w:rPr>
+        <w:t>Enumerable.Range</w:t>
+      </w:r>
+      <w:proofErr w:type="spellEnd"/>
+      <w:r>
+        <w:rPr>
+          <w:rFonts w:ascii="Consolas" w:hAnsi="Consolas"/>
+          <w:sz w:val="20"/>
+        </w:rPr>
+        <w:t>(1, 1000000);</w:t>
+      </w:r>
+      <w:r>
+        <w:rPr>
+          <w:rFonts w:ascii="Consolas" w:hAnsi="Consolas"/>
+          <w:sz w:val="20"/>
+        </w:rPr>
         <w:br/>
-        <w:t>var evenNumbers = numbers</w:t>
-      </w:r>
+        <w:t xml:space="preserve">var </w:t>
+      </w:r>
+      <w:proofErr w:type="spellStart"/>
       <w:r>
         <w:rPr>
           <w:rFonts w:ascii="Consolas" w:hAnsi="Consolas"/>
           <w:sz w:val="20"/>
         </w:rPr>
+        <w:t>evenNumbers</w:t>
+      </w:r>
+      <w:proofErr w:type="spellEnd"/>
+      <w:r>
+        <w:rPr>
+          <w:rFonts w:ascii="Consolas" w:hAnsi="Consolas"/>
+          <w:sz w:val="20"/>
+        </w:rPr>
+        <w:t xml:space="preserve"> = numbers</w:t>
+      </w:r>
+      <w:r>
+        <w:rPr>
+          <w:rFonts w:ascii="Consolas" w:hAnsi="Consolas"/>
+          <w:sz w:val="20"/>
+        </w:rPr>
         <w:br/>
-        <w:t xml:space="preserve">    .AsParallel()</w:t>
-      </w:r>
+        <w:t xml:space="preserve">  </w:t>
+      </w:r>
+      <w:proofErr w:type="gramStart"/>
       <w:r>
         <w:rPr>
           <w:rFonts w:ascii="Consolas" w:hAnsi="Consolas"/>
           <w:sz w:val="20"/>
         </w:rPr>
+        <w:t xml:space="preserve">  .</w:t>
+      </w:r>
+      <w:proofErr w:type="spellStart"/>
+      <w:r>
+        <w:rPr>
+          <w:rFonts w:ascii="Consolas" w:hAnsi="Consolas"/>
+          <w:sz w:val="20"/>
+        </w:rPr>
+        <w:t>AsParallel</w:t>
+      </w:r>
+      <w:proofErr w:type="spellEnd"/>
+      <w:proofErr w:type="gramEnd"/>
+      <w:r>
+        <w:rPr>
+          <w:rFonts w:ascii="Consolas" w:hAnsi="Consolas"/>
+          <w:sz w:val="20"/>
+        </w:rPr>
+        <w:t>()</w:t>
+      </w:r>
+      <w:r>
+        <w:rPr>
+          <w:rFonts w:ascii="Consolas" w:hAnsi="Consolas"/>
+          <w:sz w:val="20"/>
+        </w:rPr>
         <w:br/>
-        <w:t xml:space="preserve">    .Where(n =&gt; n % 2 == 0)</w:t>
-      </w:r>
+        <w:t xml:space="preserve">  </w:t>
+      </w:r>
+      <w:proofErr w:type="gramStart"/>
       <w:r>
         <w:rPr>
           <w:rFonts w:ascii="Consolas" w:hAnsi="Consolas"/>
           <w:sz w:val="20"/>
         </w:rPr>
+        <w:t xml:space="preserve">  .Where</w:t>
+      </w:r>
+      <w:proofErr w:type="gramEnd"/>
+      <w:r>
+        <w:rPr>
+          <w:rFonts w:ascii="Consolas" w:hAnsi="Consolas"/>
+          <w:sz w:val="20"/>
+        </w:rPr>
+        <w:t>(n =&gt; n % 2 == 0)</w:t>
+      </w:r>
+      <w:r>
+        <w:rPr>
+          <w:rFonts w:ascii="Consolas" w:hAnsi="Consolas"/>
+          <w:sz w:val="20"/>
+        </w:rPr>
         <w:br/>
-        <w:t xml:space="preserve">    .ToList();</w:t>
-      </w:r>
+        <w:t xml:space="preserve">  </w:t>
+      </w:r>
+      <w:proofErr w:type="gramStart"/>
       <w:r>
         <w:rPr>
           <w:rFonts w:ascii="Consolas" w:hAnsi="Consolas"/>
           <w:sz w:val="20"/>
         </w:rPr>
-        <w:br/>
+        <w:t xml:space="preserve">  .</w:t>
+      </w:r>
+      <w:proofErr w:type="spellStart"/>
+      <w:r>
+        <w:rPr>
+          <w:rFonts w:ascii="Consolas" w:hAnsi="Consolas"/>
+          <w:sz w:val="20"/>
+        </w:rPr>
+        <w:t>ToList</w:t>
+      </w:r>
+      <w:proofErr w:type="spellEnd"/>
+      <w:proofErr w:type="gramEnd"/>
+      <w:r>
+        <w:rPr>
+          <w:rFonts w:ascii="Consolas" w:hAnsi="Consolas"/>
+          <w:sz w:val="20"/>
+        </w:rPr>
+        <w:t>();</w:t>
       </w:r>
     </w:p>
     <w:p>
-      <w:r>
-        <w:br w:type="page"/>
-      </w:r>
+      <w:pPr>
+        <w:pStyle w:val="NoSpacing"/>
+        <w:bidi/>
+        <w:rPr>
+          <w:rFonts w:ascii="Consolas" w:hAnsi="Consolas"/>
+          <w:sz w:val="20"/>
+          <w:rtl/>
+        </w:rPr>
+      </w:pPr>
     </w:p>
     <w:p>
       <w:pPr>
+        <w:pStyle w:val="NoSpacing"/>
+        <w:bidi/>
+        <w:rPr>
+          <w:rFonts w:asciiTheme="majorHAnsi" w:hAnsiTheme="majorHAnsi" w:cstheme="majorHAnsi"/>
+          <w:sz w:val="20"/>
+        </w:rPr>
+      </w:pPr>
+      <w:r>
+        <w:rPr>
+          <w:rFonts w:asciiTheme="majorHAnsi" w:hAnsiTheme="majorHAnsi" w:cstheme="majorHAnsi"/>
+          <w:sz w:val="20"/>
+          <w:rtl/>
+          <w:lang w:bidi="fa-IR"/>
+        </w:rPr>
+        <w:t xml:space="preserve">دلایل اصلی کندتر بودن </w:t>
+      </w:r>
+      <w:r>
+        <w:rPr>
+          <w:rFonts w:asciiTheme="majorHAnsi" w:hAnsiTheme="majorHAnsi" w:cstheme="majorHAnsi"/>
+          <w:sz w:val="20"/>
+        </w:rPr>
+        <w:t>PLINQ</w:t>
+      </w:r>
+      <w:r>
+        <w:rPr>
+          <w:rFonts w:asciiTheme="majorHAnsi" w:hAnsiTheme="majorHAnsi" w:cstheme="majorHAnsi"/>
+          <w:sz w:val="20"/>
+          <w:rtl/>
+          <w:lang w:bidi="fa-IR"/>
+        </w:rPr>
+        <w:t xml:space="preserve"> نسبت به </w:t>
+      </w:r>
+      <w:r>
+        <w:rPr>
+          <w:rFonts w:asciiTheme="majorHAnsi" w:hAnsiTheme="majorHAnsi" w:cstheme="majorHAnsi"/>
+          <w:sz w:val="20"/>
+        </w:rPr>
+        <w:t>LINQ</w:t>
+      </w:r>
+      <w:r>
+        <w:rPr>
+          <w:rFonts w:asciiTheme="majorHAnsi" w:hAnsiTheme="majorHAnsi" w:cstheme="majorHAnsi"/>
+          <w:sz w:val="20"/>
+          <w:rtl/>
+          <w:lang w:bidi="fa-IR"/>
+        </w:rPr>
+        <w:t xml:space="preserve"> ترتیبی:</w:t>
+      </w:r>
+    </w:p>
+    <w:p>
+      <w:pPr>
+        <w:pStyle w:val="NoSpacing"/>
+        <w:numPr>
+          <w:ilvl w:val="0"/>
+          <w:numId w:val="10"/>
+        </w:numPr>
+        <w:bidi/>
+        <w:rPr>
+          <w:rFonts w:asciiTheme="majorHAnsi" w:hAnsiTheme="majorHAnsi" w:cstheme="majorHAnsi"/>
+          <w:sz w:val="20"/>
+          <w:rtl/>
+          <w:lang w:bidi="fa-IR"/>
+        </w:rPr>
+      </w:pPr>
+      <w:r>
+        <w:rPr>
+          <w:rFonts w:asciiTheme="majorHAnsi" w:hAnsiTheme="majorHAnsi" w:cstheme="majorHAnsi"/>
+          <w:sz w:val="20"/>
+          <w:rtl/>
+          <w:lang w:bidi="fa-IR"/>
+        </w:rPr>
+        <w:t>سربار تقسیم‌بندی (</w:t>
+      </w:r>
+      <w:r>
+        <w:rPr>
+          <w:rFonts w:asciiTheme="majorHAnsi" w:hAnsiTheme="majorHAnsi" w:cstheme="majorHAnsi"/>
+          <w:sz w:val="20"/>
+        </w:rPr>
+        <w:t>Partitioning Overhead</w:t>
+      </w:r>
+      <w:r>
+        <w:rPr>
+          <w:rFonts w:asciiTheme="majorHAnsi" w:hAnsiTheme="majorHAnsi" w:cstheme="majorHAnsi"/>
+          <w:sz w:val="20"/>
+          <w:rtl/>
+          <w:lang w:bidi="fa-IR"/>
+        </w:rPr>
+        <w:t>)</w:t>
+      </w:r>
+    </w:p>
+    <w:p>
+      <w:pPr>
+        <w:pStyle w:val="NoSpacing"/>
+        <w:bidi/>
+        <w:rPr>
+          <w:rFonts w:asciiTheme="majorHAnsi" w:hAnsiTheme="majorHAnsi" w:cstheme="majorHAnsi"/>
+          <w:sz w:val="20"/>
+          <w:rtl/>
+          <w:lang w:bidi="fa-IR"/>
+        </w:rPr>
+      </w:pPr>
+      <w:r>
+        <w:rPr>
+          <w:rFonts w:asciiTheme="majorHAnsi" w:hAnsiTheme="majorHAnsi" w:cstheme="majorHAnsi"/>
+          <w:sz w:val="20"/>
+        </w:rPr>
+        <w:t>PLINQ</w:t>
+      </w:r>
+      <w:r>
+        <w:rPr>
+          <w:rFonts w:asciiTheme="majorHAnsi" w:hAnsiTheme="majorHAnsi" w:cstheme="majorHAnsi"/>
+          <w:sz w:val="20"/>
+          <w:rtl/>
+          <w:lang w:bidi="fa-IR"/>
+        </w:rPr>
+        <w:t xml:space="preserve"> برای موازی‌سازی باید لیست شما را به چند بخش تقسیم کند.</w:t>
+      </w:r>
+    </w:p>
+    <w:p>
+      <w:pPr>
+        <w:pStyle w:val="NoSpacing"/>
+        <w:bidi/>
+        <w:rPr>
+          <w:rFonts w:asciiTheme="majorHAnsi" w:hAnsiTheme="majorHAnsi" w:cstheme="majorHAnsi"/>
+          <w:sz w:val="20"/>
+          <w:rtl/>
+          <w:lang w:bidi="fa-IR"/>
+        </w:rPr>
+      </w:pPr>
+      <w:r>
+        <w:rPr>
+          <w:rFonts w:asciiTheme="majorHAnsi" w:hAnsiTheme="majorHAnsi" w:cstheme="majorHAnsi"/>
+          <w:sz w:val="20"/>
+          <w:rtl/>
+          <w:lang w:bidi="fa-IR"/>
+        </w:rPr>
+        <w:t>این کار خودش هزینه دارد.</w:t>
+      </w:r>
+    </w:p>
+    <w:p>
+      <w:pPr>
+        <w:pStyle w:val="NoSpacing"/>
+        <w:bidi/>
+        <w:rPr>
+          <w:rFonts w:asciiTheme="majorHAnsi" w:hAnsiTheme="majorHAnsi" w:cstheme="majorHAnsi"/>
+          <w:sz w:val="20"/>
+          <w:rtl/>
+          <w:lang w:bidi="fa-IR"/>
+        </w:rPr>
+      </w:pPr>
+      <w:r>
+        <w:rPr>
+          <w:rFonts w:asciiTheme="majorHAnsi" w:hAnsiTheme="majorHAnsi" w:cstheme="majorHAnsi"/>
+          <w:sz w:val="20"/>
+          <w:rtl/>
+          <w:lang w:bidi="fa-IR"/>
+        </w:rPr>
+        <w:t xml:space="preserve">اگر </w:t>
+      </w:r>
+      <w:r>
+        <w:rPr>
+          <w:rFonts w:asciiTheme="majorHAnsi" w:hAnsiTheme="majorHAnsi" w:cstheme="majorHAnsi"/>
+          <w:sz w:val="20"/>
+        </w:rPr>
+        <w:t>customers</w:t>
+      </w:r>
+      <w:r>
+        <w:rPr>
+          <w:rFonts w:asciiTheme="majorHAnsi" w:hAnsiTheme="majorHAnsi" w:cstheme="majorHAnsi"/>
+          <w:sz w:val="20"/>
+          <w:rtl/>
+          <w:lang w:bidi="fa-IR"/>
+        </w:rPr>
+        <w:t xml:space="preserve"> تعدادش کم باشد (حتی زیر 100</w:t>
+      </w:r>
+      <w:r>
+        <w:rPr>
+          <w:rFonts w:asciiTheme="majorHAnsi" w:hAnsiTheme="majorHAnsi" w:cstheme="majorHAnsi"/>
+          <w:sz w:val="20"/>
+        </w:rPr>
+        <w:t>k</w:t>
+      </w:r>
+      <w:r>
+        <w:rPr>
+          <w:rFonts w:asciiTheme="majorHAnsi" w:hAnsiTheme="majorHAnsi" w:cstheme="majorHAnsi"/>
+          <w:sz w:val="20"/>
+          <w:rtl/>
+          <w:lang w:bidi="fa-IR"/>
+        </w:rPr>
+        <w:t>)، این سربار از سرعت فیلتر و مرتب‌سازی بیشتر می‌شود.</w:t>
+      </w:r>
+    </w:p>
+    <w:p>
+      <w:pPr>
+        <w:pStyle w:val="NoSpacing"/>
+        <w:bidi/>
+        <w:rPr>
+          <w:rFonts w:asciiTheme="majorHAnsi" w:hAnsiTheme="majorHAnsi" w:cstheme="majorHAnsi"/>
+          <w:sz w:val="20"/>
+          <w:rtl/>
+        </w:rPr>
+      </w:pPr>
+      <w:r>
+        <w:rPr>
+          <w:rFonts w:asciiTheme="majorHAnsi" w:hAnsiTheme="majorHAnsi" w:cstheme="majorHAnsi"/>
+          <w:sz w:val="20"/>
+        </w:rPr>
+        <w:pict w14:anchorId="2AF8D2A1">
+          <v:rect id="_x0000_i1055" style="width:0;height:1.5pt" o:hralign="center" o:hrstd="t" o:hr="t" fillcolor="#a0a0a0" stroked="f"/>
+        </w:pict>
+      </w:r>
+    </w:p>
+    <w:p>
+      <w:pPr>
+        <w:pStyle w:val="NoSpacing"/>
+        <w:numPr>
+          <w:ilvl w:val="0"/>
+          <w:numId w:val="11"/>
+        </w:numPr>
+        <w:bidi/>
+        <w:rPr>
+          <w:rFonts w:asciiTheme="majorHAnsi" w:hAnsiTheme="majorHAnsi" w:cstheme="majorHAnsi"/>
+          <w:sz w:val="20"/>
+        </w:rPr>
+      </w:pPr>
+      <w:r>
+        <w:rPr>
+          <w:rFonts w:asciiTheme="majorHAnsi" w:hAnsiTheme="majorHAnsi" w:cstheme="majorHAnsi"/>
+          <w:sz w:val="20"/>
+          <w:rtl/>
+          <w:lang w:bidi="fa-IR"/>
+        </w:rPr>
+        <w:t xml:space="preserve">سربار هماهنگی بین </w:t>
+      </w:r>
+      <w:r>
+        <w:rPr>
+          <w:rFonts w:asciiTheme="majorHAnsi" w:hAnsiTheme="majorHAnsi" w:cstheme="majorHAnsi"/>
+          <w:sz w:val="20"/>
+        </w:rPr>
+        <w:t>Thread</w:t>
+      </w:r>
+      <w:r>
+        <w:rPr>
+          <w:rFonts w:asciiTheme="majorHAnsi" w:hAnsiTheme="majorHAnsi" w:cstheme="majorHAnsi"/>
+          <w:sz w:val="20"/>
+          <w:rtl/>
+          <w:lang w:bidi="fa-IR"/>
+        </w:rPr>
+        <w:t>ها (</w:t>
+      </w:r>
+      <w:r>
+        <w:rPr>
+          <w:rFonts w:asciiTheme="majorHAnsi" w:hAnsiTheme="majorHAnsi" w:cstheme="majorHAnsi"/>
+          <w:sz w:val="20"/>
+        </w:rPr>
+        <w:t>Synchronization Overhead</w:t>
+      </w:r>
+      <w:r>
+        <w:rPr>
+          <w:rFonts w:asciiTheme="majorHAnsi" w:hAnsiTheme="majorHAnsi" w:cstheme="majorHAnsi"/>
+          <w:sz w:val="20"/>
+          <w:rtl/>
+          <w:lang w:bidi="fa-IR"/>
+        </w:rPr>
+        <w:t>)</w:t>
+      </w:r>
+    </w:p>
+    <w:p>
+      <w:pPr>
+        <w:pStyle w:val="NoSpacing"/>
+        <w:bidi/>
+        <w:rPr>
+          <w:rFonts w:asciiTheme="majorHAnsi" w:hAnsiTheme="majorHAnsi" w:cstheme="majorHAnsi"/>
+          <w:sz w:val="20"/>
+          <w:rtl/>
+          <w:lang w:bidi="fa-IR"/>
+        </w:rPr>
+      </w:pPr>
+      <w:r>
+        <w:rPr>
+          <w:rFonts w:asciiTheme="majorHAnsi" w:hAnsiTheme="majorHAnsi" w:cstheme="majorHAnsi"/>
+          <w:sz w:val="20"/>
+        </w:rPr>
+        <w:t>PLINQ</w:t>
+      </w:r>
+      <w:r>
+        <w:rPr>
+          <w:rFonts w:asciiTheme="majorHAnsi" w:hAnsiTheme="majorHAnsi" w:cstheme="majorHAnsi"/>
+          <w:sz w:val="20"/>
+          <w:rtl/>
+          <w:lang w:bidi="fa-IR"/>
+        </w:rPr>
+        <w:t xml:space="preserve"> باید خروجی </w:t>
+      </w:r>
+      <w:r>
+        <w:rPr>
+          <w:rFonts w:asciiTheme="majorHAnsi" w:hAnsiTheme="majorHAnsi" w:cstheme="majorHAnsi"/>
+          <w:sz w:val="20"/>
+        </w:rPr>
+        <w:t>Thread</w:t>
+      </w:r>
+      <w:r>
+        <w:rPr>
+          <w:rFonts w:asciiTheme="majorHAnsi" w:hAnsiTheme="majorHAnsi" w:cstheme="majorHAnsi"/>
+          <w:sz w:val="20"/>
+          <w:rtl/>
+          <w:lang w:bidi="fa-IR"/>
+        </w:rPr>
+        <w:t>ها را دوباره سرهم کند (</w:t>
+      </w:r>
+      <w:r>
+        <w:rPr>
+          <w:rFonts w:asciiTheme="majorHAnsi" w:hAnsiTheme="majorHAnsi" w:cstheme="majorHAnsi"/>
+          <w:sz w:val="20"/>
+        </w:rPr>
+        <w:t>Merge</w:t>
+      </w:r>
+      <w:r>
+        <w:rPr>
+          <w:rFonts w:asciiTheme="majorHAnsi" w:hAnsiTheme="majorHAnsi" w:cstheme="majorHAnsi"/>
+          <w:sz w:val="20"/>
+          <w:rtl/>
+          <w:lang w:bidi="fa-IR"/>
+        </w:rPr>
+        <w:t>).</w:t>
+      </w:r>
+    </w:p>
+    <w:p>
+      <w:pPr>
+        <w:pStyle w:val="NoSpacing"/>
+        <w:bidi/>
+        <w:rPr>
+          <w:rFonts w:asciiTheme="majorHAnsi" w:hAnsiTheme="majorHAnsi" w:cstheme="majorHAnsi"/>
+          <w:sz w:val="20"/>
+          <w:rtl/>
+          <w:lang w:bidi="fa-IR"/>
+        </w:rPr>
+      </w:pPr>
+      <w:r>
+        <w:rPr>
+          <w:rFonts w:asciiTheme="majorHAnsi" w:hAnsiTheme="majorHAnsi" w:cstheme="majorHAnsi"/>
+          <w:sz w:val="20"/>
+          <w:rtl/>
+          <w:lang w:bidi="fa-IR"/>
+        </w:rPr>
+        <w:t xml:space="preserve">خصوصاً </w:t>
+      </w:r>
+      <w:proofErr w:type="spellStart"/>
+      <w:r>
+        <w:rPr>
+          <w:rFonts w:asciiTheme="majorHAnsi" w:hAnsiTheme="majorHAnsi" w:cstheme="majorHAnsi"/>
+          <w:sz w:val="20"/>
+        </w:rPr>
+        <w:t>OrderByDescending</w:t>
+      </w:r>
+      <w:proofErr w:type="spellEnd"/>
+      <w:r>
+        <w:rPr>
+          <w:rFonts w:asciiTheme="majorHAnsi" w:hAnsiTheme="majorHAnsi" w:cstheme="majorHAnsi"/>
+          <w:sz w:val="20"/>
+          <w:rtl/>
+          <w:lang w:bidi="fa-IR"/>
+        </w:rPr>
+        <w:t xml:space="preserve"> یک عملیات </w:t>
+      </w:r>
+      <w:r>
+        <w:rPr>
+          <w:rFonts w:asciiTheme="majorHAnsi" w:hAnsiTheme="majorHAnsi" w:cstheme="majorHAnsi"/>
+          <w:b/>
+          <w:bCs/>
+          <w:sz w:val="20"/>
+        </w:rPr>
+        <w:t>global ordering</w:t>
+      </w:r>
+      <w:r>
+        <w:rPr>
+          <w:rFonts w:asciiTheme="majorHAnsi" w:hAnsiTheme="majorHAnsi" w:cstheme="majorHAnsi"/>
+          <w:sz w:val="20"/>
+          <w:rtl/>
+          <w:lang w:bidi="fa-IR"/>
+        </w:rPr>
+        <w:t xml:space="preserve"> است که </w:t>
+      </w:r>
+      <w:r>
+        <w:rPr>
+          <w:rFonts w:asciiTheme="majorHAnsi" w:hAnsiTheme="majorHAnsi" w:cstheme="majorHAnsi"/>
+          <w:sz w:val="20"/>
+        </w:rPr>
+        <w:t>PLINQ</w:t>
+      </w:r>
+      <w:r>
+        <w:rPr>
+          <w:rFonts w:asciiTheme="majorHAnsi" w:hAnsiTheme="majorHAnsi" w:cstheme="majorHAnsi"/>
+          <w:sz w:val="20"/>
+          <w:rtl/>
+          <w:lang w:bidi="fa-IR"/>
+        </w:rPr>
+        <w:t xml:space="preserve"> مجبور می‌شود نتایج همه </w:t>
+      </w:r>
+      <w:r>
+        <w:rPr>
+          <w:rFonts w:asciiTheme="majorHAnsi" w:hAnsiTheme="majorHAnsi" w:cstheme="majorHAnsi"/>
+          <w:sz w:val="20"/>
+        </w:rPr>
+        <w:t>Thread</w:t>
+      </w:r>
+      <w:r>
+        <w:rPr>
+          <w:rFonts w:asciiTheme="majorHAnsi" w:hAnsiTheme="majorHAnsi" w:cstheme="majorHAnsi"/>
+          <w:sz w:val="20"/>
+          <w:rtl/>
+          <w:lang w:bidi="fa-IR"/>
+        </w:rPr>
+        <w:t>ها را جمع و مرتب کند.</w:t>
+      </w:r>
+    </w:p>
+    <w:p>
+      <w:pPr>
+        <w:pStyle w:val="NoSpacing"/>
+        <w:bidi/>
+        <w:rPr>
+          <w:rFonts w:asciiTheme="majorHAnsi" w:hAnsiTheme="majorHAnsi" w:cstheme="majorHAnsi"/>
+          <w:sz w:val="20"/>
+          <w:rtl/>
+          <w:lang w:bidi="fa-IR"/>
+        </w:rPr>
+      </w:pPr>
+      <w:r>
+        <w:rPr>
+          <w:rFonts w:asciiTheme="majorHAnsi" w:hAnsiTheme="majorHAnsi" w:cstheme="majorHAnsi"/>
+          <w:sz w:val="20"/>
+          <w:rtl/>
+          <w:lang w:bidi="fa-IR"/>
+        </w:rPr>
+        <w:t>مرتب‌سازی موازی اغلب کندتر از مرتب‌سازی ترتیبی است، مگر داده بسیار عظیم باشد.</w:t>
+      </w:r>
+    </w:p>
+    <w:p>
+      <w:pPr>
+        <w:pStyle w:val="NoSpacing"/>
+        <w:bidi/>
+        <w:rPr>
+          <w:rFonts w:asciiTheme="majorHAnsi" w:hAnsiTheme="majorHAnsi" w:cstheme="majorHAnsi"/>
+          <w:sz w:val="20"/>
+          <w:rtl/>
+        </w:rPr>
+      </w:pPr>
+      <w:r>
+        <w:rPr>
+          <w:rFonts w:asciiTheme="majorHAnsi" w:hAnsiTheme="majorHAnsi" w:cstheme="majorHAnsi"/>
+          <w:sz w:val="20"/>
+        </w:rPr>
+        <w:pict w14:anchorId="26B52622">
+          <v:rect id="_x0000_i1056" style="width:0;height:1.5pt" o:hralign="center" o:hrstd="t" o:hr="t" fillcolor="#a0a0a0" stroked="f"/>
+        </w:pict>
+      </w:r>
+    </w:p>
+    <w:p>
+      <w:pPr>
+        <w:pStyle w:val="NoSpacing"/>
+        <w:numPr>
+          <w:ilvl w:val="0"/>
+          <w:numId w:val="12"/>
+        </w:numPr>
+        <w:bidi/>
+        <w:rPr>
+          <w:rFonts w:asciiTheme="majorHAnsi" w:hAnsiTheme="majorHAnsi" w:cstheme="majorHAnsi"/>
+          <w:sz w:val="20"/>
+        </w:rPr>
+      </w:pPr>
+      <w:r>
+        <w:rPr>
+          <w:rFonts w:asciiTheme="majorHAnsi" w:hAnsiTheme="majorHAnsi" w:cstheme="majorHAnsi"/>
+          <w:sz w:val="20"/>
+          <w:rtl/>
+          <w:lang w:bidi="fa-IR"/>
+        </w:rPr>
+        <w:t>عملیات شما ساده است</w:t>
+      </w:r>
+    </w:p>
+    <w:p>
+      <w:pPr>
+        <w:pStyle w:val="NoSpacing"/>
+        <w:bidi/>
+        <w:rPr>
+          <w:rFonts w:asciiTheme="majorHAnsi" w:hAnsiTheme="majorHAnsi" w:cstheme="majorHAnsi"/>
+          <w:sz w:val="20"/>
+          <w:rtl/>
+          <w:lang w:bidi="fa-IR"/>
+        </w:rPr>
+      </w:pPr>
+      <w:r>
+        <w:rPr>
+          <w:rFonts w:asciiTheme="majorHAnsi" w:hAnsiTheme="majorHAnsi" w:cstheme="majorHAnsi"/>
+          <w:sz w:val="20"/>
+        </w:rPr>
+        <w:t>Where</w:t>
+      </w:r>
+      <w:r>
+        <w:rPr>
+          <w:rFonts w:asciiTheme="majorHAnsi" w:hAnsiTheme="majorHAnsi" w:cstheme="majorHAnsi"/>
+          <w:sz w:val="20"/>
+          <w:rtl/>
+          <w:lang w:bidi="fa-IR"/>
+        </w:rPr>
+        <w:t xml:space="preserve"> و </w:t>
+      </w:r>
+      <w:proofErr w:type="spellStart"/>
+      <w:r>
+        <w:rPr>
+          <w:rFonts w:asciiTheme="majorHAnsi" w:hAnsiTheme="majorHAnsi" w:cstheme="majorHAnsi"/>
+          <w:sz w:val="20"/>
+        </w:rPr>
+        <w:t>OrderBy</w:t>
+      </w:r>
+      <w:proofErr w:type="spellEnd"/>
+      <w:r>
+        <w:rPr>
+          <w:rFonts w:asciiTheme="majorHAnsi" w:hAnsiTheme="majorHAnsi" w:cstheme="majorHAnsi"/>
+          <w:sz w:val="20"/>
+          <w:rtl/>
+          <w:lang w:bidi="fa-IR"/>
+        </w:rPr>
+        <w:t xml:space="preserve"> کارهای سبک هستند.</w:t>
+      </w:r>
+    </w:p>
+    <w:p>
+      <w:pPr>
+        <w:pStyle w:val="NoSpacing"/>
+        <w:bidi/>
+        <w:rPr>
+          <w:rFonts w:asciiTheme="majorHAnsi" w:hAnsiTheme="majorHAnsi" w:cstheme="majorHAnsi"/>
+          <w:sz w:val="20"/>
+          <w:rtl/>
+          <w:lang w:bidi="fa-IR"/>
+        </w:rPr>
+      </w:pPr>
+      <w:r>
+        <w:rPr>
+          <w:rFonts w:asciiTheme="majorHAnsi" w:hAnsiTheme="majorHAnsi" w:cstheme="majorHAnsi"/>
+          <w:sz w:val="20"/>
+          <w:rtl/>
+          <w:lang w:bidi="fa-IR"/>
+        </w:rPr>
+        <w:t xml:space="preserve">اگر عملیات داخل </w:t>
+      </w:r>
+      <w:r>
+        <w:rPr>
+          <w:rFonts w:asciiTheme="majorHAnsi" w:hAnsiTheme="majorHAnsi" w:cstheme="majorHAnsi"/>
+          <w:sz w:val="20"/>
+        </w:rPr>
+        <w:t>Where</w:t>
+      </w:r>
+      <w:r>
+        <w:rPr>
+          <w:rFonts w:asciiTheme="majorHAnsi" w:hAnsiTheme="majorHAnsi" w:cstheme="majorHAnsi"/>
+          <w:sz w:val="20"/>
+          <w:rtl/>
+          <w:lang w:bidi="fa-IR"/>
+        </w:rPr>
+        <w:t xml:space="preserve"> سنگین نباشد (مثل </w:t>
+      </w:r>
+      <w:r>
+        <w:rPr>
+          <w:rFonts w:asciiTheme="majorHAnsi" w:hAnsiTheme="majorHAnsi" w:cstheme="majorHAnsi"/>
+          <w:sz w:val="20"/>
+        </w:rPr>
+        <w:t>CPU-bound</w:t>
+      </w:r>
+      <w:r>
+        <w:rPr>
+          <w:rFonts w:asciiTheme="majorHAnsi" w:hAnsiTheme="majorHAnsi" w:cstheme="majorHAnsi"/>
+          <w:sz w:val="20"/>
+          <w:rtl/>
+          <w:lang w:bidi="fa-IR"/>
+        </w:rPr>
+        <w:t xml:space="preserve"> محاسبات سنگین)، موازی‌سازی توجیهی ندارد.</w:t>
+      </w:r>
+    </w:p>
+    <w:p>
+      <w:pPr>
+        <w:pStyle w:val="NoSpacing"/>
+        <w:bidi/>
+        <w:rPr>
+          <w:rFonts w:asciiTheme="majorHAnsi" w:hAnsiTheme="majorHAnsi" w:cstheme="majorHAnsi"/>
+          <w:sz w:val="20"/>
+          <w:rtl/>
+          <w:lang w:bidi="fa-IR"/>
+        </w:rPr>
+      </w:pPr>
+      <w:r>
+        <w:rPr>
+          <w:rFonts w:asciiTheme="majorHAnsi" w:hAnsiTheme="majorHAnsi" w:cstheme="majorHAnsi"/>
+          <w:sz w:val="20"/>
+          <w:rtl/>
+          <w:lang w:bidi="fa-IR"/>
+        </w:rPr>
+        <w:t>عملیات سبک + سربار موازی = نتیجه کندتر.</w:t>
+      </w:r>
+    </w:p>
+    <w:p>
+      <w:pPr>
+        <w:pStyle w:val="NoSpacing"/>
+        <w:bidi/>
+        <w:rPr>
+          <w:rFonts w:asciiTheme="majorHAnsi" w:hAnsiTheme="majorHAnsi" w:cstheme="majorHAnsi"/>
+          <w:sz w:val="20"/>
+          <w:rtl/>
+        </w:rPr>
+      </w:pPr>
+      <w:r>
+        <w:rPr>
+          <w:rFonts w:asciiTheme="majorHAnsi" w:hAnsiTheme="majorHAnsi" w:cstheme="majorHAnsi"/>
+          <w:sz w:val="20"/>
+        </w:rPr>
+        <w:pict w14:anchorId="0E84B04F">
+          <v:rect id="_x0000_i1057" style="width:0;height:1.5pt" o:hralign="center" o:hrstd="t" o:hr="t" fillcolor="#a0a0a0" stroked="f"/>
+        </w:pict>
+      </w:r>
+    </w:p>
+    <w:p>
+      <w:pPr>
+        <w:pStyle w:val="NoSpacing"/>
+        <w:numPr>
+          <w:ilvl w:val="0"/>
+          <w:numId w:val="13"/>
+        </w:numPr>
+        <w:bidi/>
+        <w:rPr>
+          <w:rFonts w:asciiTheme="majorHAnsi" w:hAnsiTheme="majorHAnsi" w:cstheme="majorHAnsi"/>
+          <w:sz w:val="20"/>
+        </w:rPr>
+      </w:pPr>
+      <w:proofErr w:type="gramStart"/>
+      <w:r>
+        <w:rPr>
+          <w:rFonts w:asciiTheme="majorHAnsi" w:hAnsiTheme="majorHAnsi" w:cstheme="majorHAnsi"/>
+          <w:sz w:val="20"/>
+        </w:rPr>
+        <w:t>Take</w:t>
+      </w:r>
+      <w:r>
+        <w:rPr>
+          <w:rFonts w:asciiTheme="majorHAnsi" w:hAnsiTheme="majorHAnsi" w:cstheme="majorHAnsi"/>
+          <w:sz w:val="20"/>
+          <w:rtl/>
+          <w:lang w:bidi="fa-IR"/>
+        </w:rPr>
+        <w:t>(</w:t>
+      </w:r>
+      <w:proofErr w:type="gramEnd"/>
+      <w:r>
+        <w:rPr>
+          <w:rFonts w:asciiTheme="majorHAnsi" w:hAnsiTheme="majorHAnsi" w:cstheme="majorHAnsi"/>
+          <w:sz w:val="20"/>
+          <w:rtl/>
+          <w:lang w:bidi="fa-IR"/>
+        </w:rPr>
+        <w:t>10) دشمن موازی‌سازی است</w:t>
+      </w:r>
+    </w:p>
+    <w:p>
+      <w:pPr>
+        <w:pStyle w:val="NoSpacing"/>
+        <w:bidi/>
+        <w:rPr>
+          <w:rFonts w:asciiTheme="majorHAnsi" w:hAnsiTheme="majorHAnsi" w:cstheme="majorHAnsi"/>
+          <w:sz w:val="20"/>
+          <w:rtl/>
+          <w:lang w:bidi="fa-IR"/>
+        </w:rPr>
+      </w:pPr>
+      <w:r>
+        <w:rPr>
+          <w:rFonts w:asciiTheme="majorHAnsi" w:hAnsiTheme="majorHAnsi" w:cstheme="majorHAnsi"/>
+          <w:sz w:val="20"/>
+        </w:rPr>
+        <w:t>PLINQ</w:t>
+      </w:r>
+      <w:r>
+        <w:rPr>
+          <w:rFonts w:asciiTheme="majorHAnsi" w:hAnsiTheme="majorHAnsi" w:cstheme="majorHAnsi"/>
+          <w:sz w:val="20"/>
+          <w:rtl/>
+          <w:lang w:bidi="fa-IR"/>
+        </w:rPr>
+        <w:t xml:space="preserve"> مجبور است </w:t>
+      </w:r>
+      <w:r>
+        <w:rPr>
+          <w:rFonts w:asciiTheme="majorHAnsi" w:hAnsiTheme="majorHAnsi" w:cstheme="majorHAnsi"/>
+          <w:i/>
+          <w:iCs/>
+          <w:sz w:val="20"/>
+          <w:rtl/>
+          <w:lang w:bidi="fa-IR"/>
+        </w:rPr>
+        <w:t>همه داده‌ها</w:t>
+      </w:r>
+      <w:r>
+        <w:rPr>
+          <w:rFonts w:asciiTheme="majorHAnsi" w:hAnsiTheme="majorHAnsi" w:cstheme="majorHAnsi"/>
+          <w:sz w:val="20"/>
+          <w:rtl/>
+          <w:lang w:bidi="fa-IR"/>
+        </w:rPr>
+        <w:t xml:space="preserve"> را پردازش کند، چون نمی‌داند 10 تا اول‌تر واقعاً کجا خواهند بود تا بعد از </w:t>
+      </w:r>
+      <w:r>
+        <w:rPr>
+          <w:rFonts w:asciiTheme="majorHAnsi" w:hAnsiTheme="majorHAnsi" w:cstheme="majorHAnsi"/>
+          <w:sz w:val="20"/>
+        </w:rPr>
+        <w:t>Merge</w:t>
+      </w:r>
+      <w:r>
+        <w:rPr>
+          <w:rFonts w:asciiTheme="majorHAnsi" w:hAnsiTheme="majorHAnsi" w:cstheme="majorHAnsi"/>
+          <w:sz w:val="20"/>
+          <w:rtl/>
+          <w:lang w:bidi="fa-IR"/>
+        </w:rPr>
+        <w:t xml:space="preserve"> مشخص شود.</w:t>
+      </w:r>
+    </w:p>
+    <w:p>
+      <w:pPr>
+        <w:pStyle w:val="NoSpacing"/>
+        <w:bidi/>
+        <w:rPr>
+          <w:rFonts w:asciiTheme="majorHAnsi" w:hAnsiTheme="majorHAnsi" w:cstheme="majorHAnsi"/>
+          <w:sz w:val="20"/>
+          <w:rtl/>
+          <w:lang w:bidi="fa-IR"/>
+        </w:rPr>
+      </w:pPr>
+      <w:r>
+        <w:rPr>
+          <w:rFonts w:asciiTheme="majorHAnsi" w:hAnsiTheme="majorHAnsi" w:cstheme="majorHAnsi"/>
+          <w:sz w:val="20"/>
+          <w:rtl/>
+          <w:lang w:bidi="fa-IR"/>
+        </w:rPr>
+        <w:t xml:space="preserve">در </w:t>
+      </w:r>
+      <w:r>
+        <w:rPr>
+          <w:rFonts w:asciiTheme="majorHAnsi" w:hAnsiTheme="majorHAnsi" w:cstheme="majorHAnsi"/>
+          <w:sz w:val="20"/>
+        </w:rPr>
+        <w:t>LINQ</w:t>
+      </w:r>
+      <w:r>
+        <w:rPr>
+          <w:rFonts w:asciiTheme="majorHAnsi" w:hAnsiTheme="majorHAnsi" w:cstheme="majorHAnsi"/>
+          <w:sz w:val="20"/>
+          <w:rtl/>
+          <w:lang w:bidi="fa-IR"/>
+        </w:rPr>
+        <w:t xml:space="preserve"> ترتیبی، </w:t>
+      </w:r>
+      <w:proofErr w:type="spellStart"/>
+      <w:r>
+        <w:rPr>
+          <w:rFonts w:asciiTheme="majorHAnsi" w:hAnsiTheme="majorHAnsi" w:cstheme="majorHAnsi"/>
+          <w:sz w:val="20"/>
+        </w:rPr>
+        <w:t>OrderBy</w:t>
+      </w:r>
+      <w:proofErr w:type="spellEnd"/>
+      <w:r>
+        <w:rPr>
+          <w:rFonts w:asciiTheme="majorHAnsi" w:hAnsiTheme="majorHAnsi" w:cstheme="majorHAnsi"/>
+          <w:sz w:val="20"/>
+          <w:rtl/>
+          <w:lang w:bidi="fa-IR"/>
+        </w:rPr>
+        <w:t xml:space="preserve"> یک بار انجام می‌شود و سریع 10 تای اول را می‌دهد.</w:t>
+      </w:r>
+    </w:p>
+    <w:p>
+      <w:pPr>
+        <w:pStyle w:val="NoSpacing"/>
+        <w:bidi/>
+        <w:rPr>
+          <w:rFonts w:asciiTheme="majorHAnsi" w:hAnsiTheme="majorHAnsi" w:cstheme="majorHAnsi"/>
+          <w:sz w:val="20"/>
+          <w:rtl/>
+          <w:lang w:bidi="fa-IR"/>
+        </w:rPr>
+      </w:pPr>
+      <w:r>
+        <w:rPr>
+          <w:rFonts w:asciiTheme="majorHAnsi" w:hAnsiTheme="majorHAnsi" w:cstheme="majorHAnsi"/>
+          <w:sz w:val="20"/>
+          <w:rtl/>
+          <w:lang w:bidi="fa-IR"/>
+        </w:rPr>
+        <w:t xml:space="preserve">ولی در </w:t>
+      </w:r>
+      <w:r>
+        <w:rPr>
+          <w:rFonts w:asciiTheme="majorHAnsi" w:hAnsiTheme="majorHAnsi" w:cstheme="majorHAnsi"/>
+          <w:sz w:val="20"/>
+        </w:rPr>
+        <w:t>PLINQ</w:t>
+      </w:r>
+      <w:r>
+        <w:rPr>
+          <w:rFonts w:asciiTheme="majorHAnsi" w:hAnsiTheme="majorHAnsi" w:cstheme="majorHAnsi"/>
+          <w:sz w:val="20"/>
+          <w:rtl/>
+          <w:lang w:bidi="fa-IR"/>
+        </w:rPr>
+        <w:t>:</w:t>
+      </w:r>
+    </w:p>
+    <w:p>
+      <w:pPr>
+        <w:pStyle w:val="NoSpacing"/>
+        <w:numPr>
+          <w:ilvl w:val="0"/>
+          <w:numId w:val="14"/>
+        </w:numPr>
+        <w:bidi/>
+        <w:rPr>
+          <w:rFonts w:asciiTheme="majorHAnsi" w:hAnsiTheme="majorHAnsi" w:cstheme="majorHAnsi"/>
+          <w:sz w:val="20"/>
+          <w:rtl/>
+          <w:lang w:bidi="fa-IR"/>
+        </w:rPr>
+      </w:pPr>
+      <w:r>
+        <w:rPr>
+          <w:rFonts w:asciiTheme="majorHAnsi" w:hAnsiTheme="majorHAnsi" w:cstheme="majorHAnsi"/>
+          <w:sz w:val="20"/>
+          <w:rtl/>
+          <w:lang w:bidi="fa-IR"/>
+        </w:rPr>
+        <w:t xml:space="preserve">چند </w:t>
+      </w:r>
+      <w:r>
+        <w:rPr>
+          <w:rFonts w:asciiTheme="majorHAnsi" w:hAnsiTheme="majorHAnsi" w:cstheme="majorHAnsi"/>
+          <w:sz w:val="20"/>
+        </w:rPr>
+        <w:t>Thread</w:t>
+      </w:r>
+      <w:r>
+        <w:rPr>
+          <w:rFonts w:asciiTheme="majorHAnsi" w:hAnsiTheme="majorHAnsi" w:cstheme="majorHAnsi"/>
+          <w:sz w:val="20"/>
+          <w:rtl/>
+          <w:lang w:bidi="fa-IR"/>
+        </w:rPr>
+        <w:t xml:space="preserve"> کار می‌کنند</w:t>
+      </w:r>
+    </w:p>
+    <w:p>
+      <w:pPr>
+        <w:pStyle w:val="NoSpacing"/>
+        <w:numPr>
+          <w:ilvl w:val="0"/>
+          <w:numId w:val="14"/>
+        </w:numPr>
+        <w:bidi/>
+        <w:rPr>
+          <w:rFonts w:asciiTheme="majorHAnsi" w:hAnsiTheme="majorHAnsi" w:cstheme="majorHAnsi"/>
+          <w:sz w:val="20"/>
+          <w:rtl/>
+          <w:lang w:bidi="fa-IR"/>
+        </w:rPr>
+      </w:pPr>
+      <w:r>
+        <w:rPr>
+          <w:rFonts w:asciiTheme="majorHAnsi" w:hAnsiTheme="majorHAnsi" w:cstheme="majorHAnsi"/>
+          <w:sz w:val="20"/>
+          <w:rtl/>
+          <w:lang w:bidi="fa-IR"/>
+        </w:rPr>
+        <w:t xml:space="preserve">خروجی </w:t>
+      </w:r>
+      <w:r>
+        <w:rPr>
+          <w:rFonts w:asciiTheme="majorHAnsi" w:hAnsiTheme="majorHAnsi" w:cstheme="majorHAnsi"/>
+          <w:sz w:val="20"/>
+        </w:rPr>
+        <w:t>Thread</w:t>
+      </w:r>
+      <w:r>
+        <w:rPr>
+          <w:rFonts w:asciiTheme="majorHAnsi" w:hAnsiTheme="majorHAnsi" w:cstheme="majorHAnsi"/>
+          <w:sz w:val="20"/>
+          <w:rtl/>
+          <w:lang w:bidi="fa-IR"/>
+        </w:rPr>
+        <w:t xml:space="preserve">ها </w:t>
+      </w:r>
+      <w:r>
+        <w:rPr>
+          <w:rFonts w:asciiTheme="majorHAnsi" w:hAnsiTheme="majorHAnsi" w:cstheme="majorHAnsi"/>
+          <w:sz w:val="20"/>
+        </w:rPr>
+        <w:t>Merge</w:t>
+      </w:r>
+      <w:r>
+        <w:rPr>
+          <w:rFonts w:asciiTheme="majorHAnsi" w:hAnsiTheme="majorHAnsi" w:cstheme="majorHAnsi"/>
+          <w:sz w:val="20"/>
+          <w:rtl/>
+          <w:lang w:bidi="fa-IR"/>
+        </w:rPr>
+        <w:t xml:space="preserve"> می‌شود</w:t>
+      </w:r>
+    </w:p>
+    <w:p>
+      <w:pPr>
+        <w:pStyle w:val="NoSpacing"/>
+        <w:numPr>
+          <w:ilvl w:val="0"/>
+          <w:numId w:val="14"/>
+        </w:numPr>
+        <w:bidi/>
+        <w:rPr>
+          <w:rFonts w:asciiTheme="majorHAnsi" w:hAnsiTheme="majorHAnsi" w:cstheme="majorHAnsi"/>
+          <w:sz w:val="20"/>
+          <w:rtl/>
+          <w:lang w:bidi="fa-IR"/>
+        </w:rPr>
+      </w:pPr>
+      <w:r>
+        <w:rPr>
+          <w:rFonts w:asciiTheme="majorHAnsi" w:hAnsiTheme="majorHAnsi" w:cstheme="majorHAnsi"/>
+          <w:sz w:val="20"/>
+          <w:rtl/>
+          <w:lang w:bidi="fa-IR"/>
+        </w:rPr>
+        <w:t>دوباره مرتب‌سازی انجام می‌شود</w:t>
+      </w:r>
+    </w:p>
+    <w:p>
+      <w:pPr>
+        <w:pStyle w:val="NoSpacing"/>
+        <w:numPr>
+          <w:ilvl w:val="0"/>
+          <w:numId w:val="14"/>
+        </w:numPr>
+        <w:bidi/>
+        <w:rPr>
+          <w:rFonts w:asciiTheme="majorHAnsi" w:hAnsiTheme="majorHAnsi" w:cstheme="majorHAnsi"/>
+          <w:sz w:val="20"/>
+          <w:rtl/>
+          <w:lang w:bidi="fa-IR"/>
+        </w:rPr>
+      </w:pPr>
+      <w:r>
+        <w:rPr>
+          <w:rFonts w:asciiTheme="majorHAnsi" w:hAnsiTheme="majorHAnsi" w:cstheme="majorHAnsi"/>
+          <w:sz w:val="20"/>
+          <w:rtl/>
+          <w:lang w:bidi="fa-IR"/>
+        </w:rPr>
+        <w:t xml:space="preserve">بعد </w:t>
+      </w:r>
+      <w:r>
+        <w:rPr>
+          <w:rFonts w:asciiTheme="majorHAnsi" w:hAnsiTheme="majorHAnsi" w:cstheme="majorHAnsi"/>
+          <w:sz w:val="20"/>
+        </w:rPr>
+        <w:t>Take</w:t>
+      </w:r>
+      <w:r>
+        <w:rPr>
+          <w:rFonts w:asciiTheme="majorHAnsi" w:hAnsiTheme="majorHAnsi" w:cstheme="majorHAnsi"/>
+          <w:sz w:val="20"/>
+          <w:rtl/>
+          <w:lang w:bidi="fa-IR"/>
+        </w:rPr>
+        <w:t>(10) اعمال می‌شود</w:t>
+      </w:r>
+    </w:p>
+    <w:p>
+      <w:pPr>
+        <w:pStyle w:val="NoSpacing"/>
+        <w:bidi/>
+        <w:rPr>
+          <w:rFonts w:asciiTheme="majorHAnsi" w:hAnsiTheme="majorHAnsi" w:cstheme="majorHAnsi"/>
+          <w:sz w:val="20"/>
+          <w:rtl/>
+          <w:lang w:bidi="fa-IR"/>
+        </w:rPr>
+      </w:pPr>
+      <w:r>
+        <w:rPr>
+          <w:rFonts w:asciiTheme="majorHAnsi" w:hAnsiTheme="majorHAnsi" w:cstheme="majorHAnsi"/>
+          <w:sz w:val="20"/>
+          <w:rtl/>
+          <w:lang w:bidi="fa-IR"/>
+        </w:rPr>
+        <w:t>این مجموعه خودش هزینه سنگین دارد.</w:t>
+      </w:r>
+    </w:p>
+    <w:p>
+      <w:pPr>
+        <w:pStyle w:val="NoSpacing"/>
+        <w:bidi/>
+        <w:rPr>
+          <w:rFonts w:asciiTheme="majorHAnsi" w:hAnsiTheme="majorHAnsi" w:cstheme="majorHAnsi"/>
+          <w:sz w:val="20"/>
+          <w:rtl/>
+        </w:rPr>
+      </w:pPr>
+      <w:r>
+        <w:rPr>
+          <w:rFonts w:asciiTheme="majorHAnsi" w:hAnsiTheme="majorHAnsi" w:cstheme="majorHAnsi"/>
+          <w:sz w:val="20"/>
+        </w:rPr>
+        <w:pict w14:anchorId="136C84E5">
+          <v:rect id="_x0000_i1058" style="width:0;height:1.5pt" o:hralign="center" o:hrstd="t" o:hr="t" fillcolor="#a0a0a0" stroked="f"/>
+        </w:pict>
+      </w:r>
+    </w:p>
+    <w:p>
+      <w:pPr>
+        <w:pStyle w:val="NoSpacing"/>
+        <w:numPr>
+          <w:ilvl w:val="0"/>
+          <w:numId w:val="15"/>
+        </w:numPr>
+        <w:bidi/>
+        <w:rPr>
+          <w:rFonts w:asciiTheme="majorHAnsi" w:hAnsiTheme="majorHAnsi" w:cstheme="majorHAnsi"/>
+          <w:sz w:val="20"/>
+        </w:rPr>
+      </w:pPr>
+      <w:r>
+        <w:rPr>
+          <w:rFonts w:asciiTheme="majorHAnsi" w:hAnsiTheme="majorHAnsi" w:cstheme="majorHAnsi"/>
+          <w:sz w:val="20"/>
+          <w:rtl/>
+          <w:lang w:bidi="fa-IR"/>
+        </w:rPr>
+        <w:t xml:space="preserve">ساختار </w:t>
+      </w:r>
+      <w:r>
+        <w:rPr>
+          <w:rFonts w:asciiTheme="majorHAnsi" w:hAnsiTheme="majorHAnsi" w:cstheme="majorHAnsi"/>
+          <w:sz w:val="20"/>
+        </w:rPr>
+        <w:t>List</w:t>
+      </w:r>
+      <w:r>
+        <w:rPr>
+          <w:rFonts w:asciiTheme="majorHAnsi" w:hAnsiTheme="majorHAnsi" w:cstheme="majorHAnsi"/>
+          <w:sz w:val="20"/>
+          <w:rtl/>
+          <w:lang w:bidi="fa-IR"/>
+        </w:rPr>
+        <w:t>&lt;</w:t>
+      </w:r>
+      <w:r>
+        <w:rPr>
+          <w:rFonts w:asciiTheme="majorHAnsi" w:hAnsiTheme="majorHAnsi" w:cstheme="majorHAnsi"/>
+          <w:sz w:val="20"/>
+        </w:rPr>
+        <w:t>T</w:t>
+      </w:r>
+      <w:r>
+        <w:rPr>
+          <w:rFonts w:asciiTheme="majorHAnsi" w:hAnsiTheme="majorHAnsi" w:cstheme="majorHAnsi"/>
+          <w:sz w:val="20"/>
+          <w:rtl/>
+          <w:lang w:bidi="fa-IR"/>
+        </w:rPr>
+        <w:t xml:space="preserve">&gt; از ابتدا برای </w:t>
+      </w:r>
+      <w:r>
+        <w:rPr>
+          <w:rFonts w:asciiTheme="majorHAnsi" w:hAnsiTheme="majorHAnsi" w:cstheme="majorHAnsi"/>
+          <w:sz w:val="20"/>
+        </w:rPr>
+        <w:t>Parallel</w:t>
+      </w:r>
+      <w:r>
+        <w:rPr>
+          <w:rFonts w:asciiTheme="majorHAnsi" w:hAnsiTheme="majorHAnsi" w:cstheme="majorHAnsi"/>
+          <w:sz w:val="20"/>
+          <w:rtl/>
+          <w:lang w:bidi="fa-IR"/>
+        </w:rPr>
+        <w:t xml:space="preserve"> مناسب نیست</w:t>
+      </w:r>
+    </w:p>
+    <w:p>
+      <w:pPr>
+        <w:pStyle w:val="NoSpacing"/>
+        <w:bidi/>
+        <w:rPr>
+          <w:rFonts w:asciiTheme="majorHAnsi" w:hAnsiTheme="majorHAnsi" w:cstheme="majorHAnsi"/>
+          <w:sz w:val="20"/>
+          <w:rtl/>
+          <w:lang w:bidi="fa-IR"/>
+        </w:rPr>
+      </w:pPr>
+      <w:r>
+        <w:rPr>
+          <w:rFonts w:asciiTheme="majorHAnsi" w:hAnsiTheme="majorHAnsi" w:cstheme="majorHAnsi"/>
+          <w:sz w:val="20"/>
+        </w:rPr>
+        <w:t>List</w:t>
+      </w:r>
+      <w:r>
+        <w:rPr>
+          <w:rFonts w:asciiTheme="majorHAnsi" w:hAnsiTheme="majorHAnsi" w:cstheme="majorHAnsi"/>
+          <w:sz w:val="20"/>
+          <w:rtl/>
+          <w:lang w:bidi="fa-IR"/>
+        </w:rPr>
+        <w:t>&lt;</w:t>
+      </w:r>
+      <w:r>
+        <w:rPr>
+          <w:rFonts w:asciiTheme="majorHAnsi" w:hAnsiTheme="majorHAnsi" w:cstheme="majorHAnsi"/>
+          <w:sz w:val="20"/>
+        </w:rPr>
+        <w:t>T</w:t>
+      </w:r>
+      <w:r>
+        <w:rPr>
+          <w:rFonts w:asciiTheme="majorHAnsi" w:hAnsiTheme="majorHAnsi" w:cstheme="majorHAnsi"/>
+          <w:sz w:val="20"/>
+          <w:rtl/>
+          <w:lang w:bidi="fa-IR"/>
+        </w:rPr>
+        <w:t xml:space="preserve">&gt; بدون قفل است ولی </w:t>
+      </w:r>
+      <w:r>
+        <w:rPr>
+          <w:rFonts w:asciiTheme="majorHAnsi" w:hAnsiTheme="majorHAnsi" w:cstheme="majorHAnsi"/>
+          <w:sz w:val="20"/>
+        </w:rPr>
+        <w:t>Thread-safe</w:t>
+      </w:r>
+      <w:r>
+        <w:rPr>
+          <w:rFonts w:asciiTheme="majorHAnsi" w:hAnsiTheme="majorHAnsi" w:cstheme="majorHAnsi"/>
+          <w:sz w:val="20"/>
+          <w:rtl/>
+          <w:lang w:bidi="fa-IR"/>
+        </w:rPr>
+        <w:t xml:space="preserve"> هم نیست.</w:t>
+      </w:r>
+    </w:p>
+    <w:p>
+      <w:pPr>
+        <w:pStyle w:val="NoSpacing"/>
+        <w:bidi/>
+        <w:rPr>
+          <w:rFonts w:asciiTheme="majorHAnsi" w:hAnsiTheme="majorHAnsi" w:cstheme="majorHAnsi"/>
+          <w:sz w:val="20"/>
+          <w:rtl/>
+          <w:lang w:bidi="fa-IR"/>
+        </w:rPr>
+      </w:pPr>
+      <w:r>
+        <w:rPr>
+          <w:rFonts w:asciiTheme="majorHAnsi" w:hAnsiTheme="majorHAnsi" w:cstheme="majorHAnsi"/>
+          <w:sz w:val="20"/>
+        </w:rPr>
+        <w:t>PLINQ</w:t>
+      </w:r>
+      <w:r>
+        <w:rPr>
+          <w:rFonts w:asciiTheme="majorHAnsi" w:hAnsiTheme="majorHAnsi" w:cstheme="majorHAnsi"/>
+          <w:sz w:val="20"/>
+          <w:rtl/>
+          <w:lang w:bidi="fa-IR"/>
+        </w:rPr>
+        <w:t xml:space="preserve"> باید برای دسترسی ایمن، تقسیم‌بندی و کنترل افزودن/خروجی </w:t>
+      </w:r>
+      <w:r>
+        <w:rPr>
+          <w:rFonts w:asciiTheme="majorHAnsi" w:hAnsiTheme="majorHAnsi" w:cstheme="majorHAnsi"/>
+          <w:sz w:val="20"/>
+        </w:rPr>
+        <w:t>Thread</w:t>
+      </w:r>
+      <w:r>
+        <w:rPr>
+          <w:rFonts w:asciiTheme="majorHAnsi" w:hAnsiTheme="majorHAnsi" w:cstheme="majorHAnsi"/>
+          <w:sz w:val="20"/>
+          <w:rtl/>
+          <w:lang w:bidi="fa-IR"/>
+        </w:rPr>
+        <w:t>ها اعمال سنگینی انجام دهد.</w:t>
+      </w:r>
+    </w:p>
+    <w:p>
+      <w:pPr>
+        <w:pStyle w:val="NoSpacing"/>
+        <w:bidi/>
+        <w:rPr>
+          <w:rFonts w:asciiTheme="majorHAnsi" w:hAnsiTheme="majorHAnsi" w:cstheme="majorHAnsi"/>
+          <w:sz w:val="20"/>
+          <w:rtl/>
+          <w:lang w:bidi="fa-IR"/>
+        </w:rPr>
+      </w:pPr>
+      <w:r>
+        <w:rPr>
+          <w:rFonts w:asciiTheme="majorHAnsi" w:hAnsiTheme="majorHAnsi" w:cstheme="majorHAnsi"/>
+          <w:sz w:val="20"/>
+          <w:rtl/>
+          <w:lang w:bidi="fa-IR"/>
+        </w:rPr>
+        <w:t xml:space="preserve">اگر داده واقعی‌تان چیزی مثل </w:t>
+      </w:r>
+      <w:r>
+        <w:rPr>
+          <w:rFonts w:asciiTheme="majorHAnsi" w:hAnsiTheme="majorHAnsi" w:cstheme="majorHAnsi"/>
+          <w:sz w:val="20"/>
+        </w:rPr>
+        <w:t>Array segment</w:t>
+      </w:r>
+      <w:r>
+        <w:rPr>
+          <w:rFonts w:asciiTheme="majorHAnsi" w:hAnsiTheme="majorHAnsi" w:cstheme="majorHAnsi"/>
+          <w:sz w:val="20"/>
+          <w:rtl/>
+          <w:lang w:bidi="fa-IR"/>
+        </w:rPr>
+        <w:t xml:space="preserve"> یا </w:t>
+      </w:r>
+      <w:r>
+        <w:rPr>
+          <w:rFonts w:asciiTheme="majorHAnsi" w:hAnsiTheme="majorHAnsi" w:cstheme="majorHAnsi"/>
+          <w:sz w:val="20"/>
+        </w:rPr>
+        <w:t>partitioned data</w:t>
+      </w:r>
+      <w:r>
+        <w:rPr>
+          <w:rFonts w:asciiTheme="majorHAnsi" w:hAnsiTheme="majorHAnsi" w:cstheme="majorHAnsi"/>
+          <w:sz w:val="20"/>
+          <w:rtl/>
+          <w:lang w:bidi="fa-IR"/>
+        </w:rPr>
+        <w:t xml:space="preserve"> باشد، شاید بهتر شود.</w:t>
+      </w:r>
+    </w:p>
+    <w:p>
+      <w:pPr>
+        <w:pStyle w:val="NoSpacing"/>
+        <w:bidi/>
+        <w:rPr>
+          <w:rFonts w:asciiTheme="majorHAnsi" w:hAnsiTheme="majorHAnsi" w:cstheme="majorHAnsi"/>
+          <w:sz w:val="20"/>
+          <w:rtl/>
+        </w:rPr>
+      </w:pPr>
+      <w:r>
+        <w:rPr>
+          <w:rFonts w:asciiTheme="majorHAnsi" w:hAnsiTheme="majorHAnsi" w:cstheme="majorHAnsi"/>
+          <w:sz w:val="20"/>
+        </w:rPr>
+        <w:pict w14:anchorId="4532EF87">
+          <v:rect id="_x0000_i1059" style="width:0;height:1.5pt" o:hralign="center" o:hrstd="t" o:hr="t" fillcolor="#a0a0a0" stroked="f"/>
+        </w:pict>
+      </w:r>
+    </w:p>
+    <w:p>
+      <w:pPr>
+        <w:pStyle w:val="NoSpacing"/>
+        <w:bidi/>
+        <w:rPr>
+          <w:rFonts w:asciiTheme="majorHAnsi" w:hAnsiTheme="majorHAnsi" w:cstheme="majorHAnsi"/>
+          <w:sz w:val="20"/>
+        </w:rPr>
+      </w:pPr>
+      <w:r>
+        <w:rPr>
+          <w:rFonts w:asciiTheme="majorHAnsi" w:hAnsiTheme="majorHAnsi" w:cstheme="majorHAnsi"/>
+          <w:sz w:val="20"/>
+          <w:rtl/>
+          <w:lang w:bidi="fa-IR"/>
+        </w:rPr>
+        <w:t xml:space="preserve">چه زمانی </w:t>
+      </w:r>
+      <w:r>
+        <w:rPr>
+          <w:rFonts w:asciiTheme="majorHAnsi" w:hAnsiTheme="majorHAnsi" w:cstheme="majorHAnsi"/>
+          <w:sz w:val="20"/>
+        </w:rPr>
+        <w:t>PLINQ</w:t>
+      </w:r>
+      <w:r>
+        <w:rPr>
+          <w:rFonts w:asciiTheme="majorHAnsi" w:hAnsiTheme="majorHAnsi" w:cstheme="majorHAnsi"/>
+          <w:sz w:val="20"/>
+          <w:rtl/>
+          <w:lang w:bidi="fa-IR"/>
+        </w:rPr>
+        <w:t xml:space="preserve"> واقعاً سریع‌تر می‌شود؟</w:t>
+      </w:r>
+    </w:p>
+    <w:p>
+      <w:pPr>
+        <w:pStyle w:val="NoSpacing"/>
+        <w:bidi/>
+        <w:rPr>
+          <w:rFonts w:asciiTheme="majorHAnsi" w:hAnsiTheme="majorHAnsi" w:cstheme="majorHAnsi"/>
+          <w:sz w:val="20"/>
+          <w:rtl/>
+          <w:lang w:bidi="fa-IR"/>
+        </w:rPr>
+      </w:pPr>
+      <w:r>
+        <w:rPr>
+          <w:rFonts w:asciiTheme="majorHAnsi" w:hAnsiTheme="majorHAnsi" w:cstheme="majorHAnsi"/>
+          <w:sz w:val="20"/>
+          <w:rtl/>
+          <w:lang w:bidi="fa-IR"/>
+        </w:rPr>
+        <w:t>اگر این سه شرط برقرار باشد:</w:t>
+      </w:r>
+    </w:p>
+    <w:p>
+      <w:pPr>
+        <w:pStyle w:val="NoSpacing"/>
+        <w:bidi/>
+        <w:rPr>
+          <w:rFonts w:asciiTheme="majorHAnsi" w:hAnsiTheme="majorHAnsi" w:cstheme="majorHAnsi"/>
+          <w:sz w:val="20"/>
+          <w:rtl/>
+          <w:lang w:bidi="fa-IR"/>
+        </w:rPr>
+      </w:pPr>
+      <w:r>
+        <w:rPr>
+          <w:rFonts w:asciiTheme="majorHAnsi" w:hAnsiTheme="majorHAnsi" w:cstheme="majorHAnsi"/>
+          <w:sz w:val="20"/>
+          <w:rtl/>
+          <w:lang w:bidi="fa-IR"/>
+        </w:rPr>
+        <w:t>• تعداد داده‌ها بسیار زیاد باشد (۱۰۰ هزار به بالا)</w:t>
+      </w:r>
+    </w:p>
+    <w:p>
+      <w:pPr>
+        <w:pStyle w:val="NoSpacing"/>
+        <w:bidi/>
+        <w:rPr>
+          <w:rFonts w:asciiTheme="majorHAnsi" w:hAnsiTheme="majorHAnsi" w:cstheme="majorHAnsi"/>
+          <w:sz w:val="20"/>
+          <w:rtl/>
+          <w:lang w:bidi="fa-IR"/>
+        </w:rPr>
+      </w:pPr>
+      <w:r>
+        <w:rPr>
+          <w:rFonts w:asciiTheme="majorHAnsi" w:hAnsiTheme="majorHAnsi" w:cstheme="majorHAnsi"/>
+          <w:sz w:val="20"/>
+          <w:rtl/>
+          <w:lang w:bidi="fa-IR"/>
+        </w:rPr>
+        <w:t>• عملیات داخل .</w:t>
+      </w:r>
+      <w:r>
+        <w:rPr>
+          <w:rFonts w:asciiTheme="majorHAnsi" w:hAnsiTheme="majorHAnsi" w:cstheme="majorHAnsi"/>
+          <w:sz w:val="20"/>
+        </w:rPr>
+        <w:t>Where</w:t>
+      </w:r>
+      <w:r>
+        <w:rPr>
+          <w:rFonts w:asciiTheme="majorHAnsi" w:hAnsiTheme="majorHAnsi" w:cstheme="majorHAnsi"/>
+          <w:sz w:val="20"/>
+          <w:rtl/>
+          <w:lang w:bidi="fa-IR"/>
+        </w:rPr>
+        <w:t xml:space="preserve"> یا .</w:t>
+      </w:r>
+      <w:r>
+        <w:rPr>
+          <w:rFonts w:asciiTheme="majorHAnsi" w:hAnsiTheme="majorHAnsi" w:cstheme="majorHAnsi"/>
+          <w:sz w:val="20"/>
+        </w:rPr>
+        <w:t>Select</w:t>
+      </w:r>
+      <w:r>
+        <w:rPr>
+          <w:rFonts w:asciiTheme="majorHAnsi" w:hAnsiTheme="majorHAnsi" w:cstheme="majorHAnsi"/>
+          <w:sz w:val="20"/>
+          <w:rtl/>
+          <w:lang w:bidi="fa-IR"/>
+        </w:rPr>
+        <w:t xml:space="preserve"> سنگین و </w:t>
+      </w:r>
+      <w:r>
+        <w:rPr>
+          <w:rFonts w:asciiTheme="majorHAnsi" w:hAnsiTheme="majorHAnsi" w:cstheme="majorHAnsi"/>
+          <w:sz w:val="20"/>
+        </w:rPr>
+        <w:t>CPU-bound</w:t>
+      </w:r>
+      <w:r>
+        <w:rPr>
+          <w:rFonts w:asciiTheme="majorHAnsi" w:hAnsiTheme="majorHAnsi" w:cstheme="majorHAnsi"/>
+          <w:sz w:val="20"/>
+          <w:rtl/>
+          <w:lang w:bidi="fa-IR"/>
+        </w:rPr>
+        <w:t xml:space="preserve"> باشد</w:t>
+      </w:r>
+    </w:p>
+    <w:p>
+      <w:pPr>
+        <w:pStyle w:val="NoSpacing"/>
+        <w:bidi/>
+        <w:rPr>
+          <w:rFonts w:asciiTheme="majorHAnsi" w:hAnsiTheme="majorHAnsi" w:cstheme="majorHAnsi"/>
+          <w:sz w:val="20"/>
+          <w:rtl/>
+          <w:lang w:bidi="fa-IR"/>
+        </w:rPr>
+      </w:pPr>
+      <w:r>
+        <w:rPr>
+          <w:rFonts w:asciiTheme="majorHAnsi" w:hAnsiTheme="majorHAnsi" w:cstheme="majorHAnsi"/>
+          <w:sz w:val="20"/>
+          <w:rtl/>
+          <w:lang w:bidi="fa-IR"/>
+        </w:rPr>
+        <w:lastRenderedPageBreak/>
+        <w:t xml:space="preserve">• نیاز به </w:t>
+      </w:r>
+      <w:r>
+        <w:rPr>
+          <w:rFonts w:asciiTheme="majorHAnsi" w:hAnsiTheme="majorHAnsi" w:cstheme="majorHAnsi"/>
+          <w:sz w:val="20"/>
+        </w:rPr>
+        <w:t>global ordering</w:t>
+      </w:r>
+      <w:r>
+        <w:rPr>
+          <w:rFonts w:asciiTheme="majorHAnsi" w:hAnsiTheme="majorHAnsi" w:cstheme="majorHAnsi"/>
+          <w:sz w:val="20"/>
+          <w:rtl/>
+          <w:lang w:bidi="fa-IR"/>
+        </w:rPr>
+        <w:t xml:space="preserve"> نداشته باشید (</w:t>
+      </w:r>
+      <w:proofErr w:type="spellStart"/>
+      <w:r>
+        <w:rPr>
+          <w:rFonts w:asciiTheme="majorHAnsi" w:hAnsiTheme="majorHAnsi" w:cstheme="majorHAnsi"/>
+          <w:sz w:val="20"/>
+        </w:rPr>
+        <w:t>OrderBy</w:t>
+      </w:r>
+      <w:proofErr w:type="spellEnd"/>
+      <w:r>
+        <w:rPr>
+          <w:rFonts w:asciiTheme="majorHAnsi" w:hAnsiTheme="majorHAnsi" w:cstheme="majorHAnsi"/>
+          <w:sz w:val="20"/>
+          <w:rtl/>
+          <w:lang w:bidi="fa-IR"/>
+        </w:rPr>
+        <w:t xml:space="preserve"> هزینه را نابود می‌کند)</w:t>
+      </w:r>
+    </w:p>
+    <w:p>
+      <w:pPr>
+        <w:pStyle w:val="NoSpacing"/>
+        <w:bidi/>
+        <w:rPr>
+          <w:rFonts w:asciiTheme="majorHAnsi" w:hAnsiTheme="majorHAnsi" w:cstheme="majorHAnsi"/>
+          <w:sz w:val="20"/>
+          <w:rtl/>
+          <w:lang w:bidi="fa-IR"/>
+        </w:rPr>
+      </w:pPr>
+      <w:r>
+        <w:rPr>
+          <w:rFonts w:asciiTheme="majorHAnsi" w:hAnsiTheme="majorHAnsi" w:cstheme="majorHAnsi"/>
+          <w:sz w:val="20"/>
+          <w:rtl/>
+          <w:lang w:bidi="fa-IR"/>
+        </w:rPr>
+        <w:t xml:space="preserve">مثالِ خوب برای </w:t>
+      </w:r>
+      <w:r>
+        <w:rPr>
+          <w:rFonts w:asciiTheme="majorHAnsi" w:hAnsiTheme="majorHAnsi" w:cstheme="majorHAnsi"/>
+          <w:sz w:val="20"/>
+        </w:rPr>
+        <w:t>PLINQ</w:t>
+      </w:r>
+      <w:r>
+        <w:rPr>
+          <w:rFonts w:asciiTheme="majorHAnsi" w:hAnsiTheme="majorHAnsi" w:cstheme="majorHAnsi"/>
+          <w:sz w:val="20"/>
+          <w:rtl/>
+          <w:lang w:bidi="fa-IR"/>
+        </w:rPr>
+        <w:t xml:space="preserve">: پردازشِ سنگین تصاویر، هشینگ، </w:t>
+      </w:r>
+      <w:r>
+        <w:rPr>
+          <w:rFonts w:asciiTheme="majorHAnsi" w:hAnsiTheme="majorHAnsi" w:cstheme="majorHAnsi"/>
+          <w:sz w:val="20"/>
+        </w:rPr>
+        <w:t>crypto</w:t>
+      </w:r>
+      <w:r>
+        <w:rPr>
+          <w:rFonts w:asciiTheme="majorHAnsi" w:hAnsiTheme="majorHAnsi" w:cstheme="majorHAnsi"/>
+          <w:sz w:val="20"/>
+          <w:rtl/>
+          <w:lang w:bidi="fa-IR"/>
+        </w:rPr>
+        <w:t>، محاسبات ماتریسی.</w:t>
+      </w:r>
+    </w:p>
+    <w:p>
+      <w:pPr>
+        <w:pStyle w:val="NoSpacing"/>
+        <w:bidi/>
+        <w:rPr>
+          <w:rFonts w:asciiTheme="majorHAnsi" w:hAnsiTheme="majorHAnsi" w:cstheme="majorHAnsi"/>
+          <w:sz w:val="20"/>
+          <w:rtl/>
+          <w:lang w:bidi="fa-IR"/>
+        </w:rPr>
+      </w:pPr>
+      <w:r>
+        <w:rPr>
+          <w:rFonts w:asciiTheme="majorHAnsi" w:hAnsiTheme="majorHAnsi" w:cstheme="majorHAnsi"/>
+          <w:sz w:val="20"/>
+          <w:rtl/>
+          <w:lang w:bidi="fa-IR"/>
+        </w:rPr>
+        <w:t xml:space="preserve">مثال بد برای </w:t>
+      </w:r>
+      <w:r>
+        <w:rPr>
+          <w:rFonts w:asciiTheme="majorHAnsi" w:hAnsiTheme="majorHAnsi" w:cstheme="majorHAnsi"/>
+          <w:sz w:val="20"/>
+        </w:rPr>
+        <w:t>PLINQ: Where</w:t>
+      </w:r>
+      <w:r>
+        <w:rPr>
+          <w:rFonts w:asciiTheme="majorHAnsi" w:hAnsiTheme="majorHAnsi" w:cstheme="majorHAnsi"/>
+          <w:sz w:val="20"/>
+          <w:rtl/>
+          <w:lang w:bidi="fa-IR"/>
+        </w:rPr>
+        <w:t xml:space="preserve"> ساده + </w:t>
+      </w:r>
+      <w:proofErr w:type="spellStart"/>
+      <w:r>
+        <w:rPr>
+          <w:rFonts w:asciiTheme="majorHAnsi" w:hAnsiTheme="majorHAnsi" w:cstheme="majorHAnsi"/>
+          <w:sz w:val="20"/>
+        </w:rPr>
+        <w:t>OrderBy</w:t>
+      </w:r>
+      <w:proofErr w:type="spellEnd"/>
+      <w:r>
+        <w:rPr>
+          <w:rFonts w:asciiTheme="majorHAnsi" w:hAnsiTheme="majorHAnsi" w:cstheme="majorHAnsi"/>
+          <w:sz w:val="20"/>
+        </w:rPr>
+        <w:t xml:space="preserve"> + Take</w:t>
+      </w:r>
+      <w:r>
+        <w:rPr>
+          <w:rFonts w:asciiTheme="majorHAnsi" w:hAnsiTheme="majorHAnsi" w:cstheme="majorHAnsi"/>
+          <w:sz w:val="20"/>
+          <w:rtl/>
+          <w:lang w:bidi="fa-IR"/>
+        </w:rPr>
+        <w:t>.</w:t>
+      </w:r>
+    </w:p>
+    <w:p>
+      <w:pPr>
+        <w:pStyle w:val="NoSpacing"/>
+        <w:bidi/>
+      </w:pPr>
+      <w:r>
+        <w:rPr>
+          <w:rFonts w:asciiTheme="majorHAnsi" w:hAnsiTheme="majorHAnsi" w:cstheme="majorHAnsi"/>
+          <w:sz w:val="20"/>
+        </w:rPr>
+        <w:br/>
+      </w:r>
+    </w:p>
+    <w:p>
+      <w:pPr>
+        <w:rPr>
+          <w:rtl/>
+        </w:rPr>
+      </w:pPr>
+      <w:r>
+        <w:br w:type="page"/>
+      </w:r>
+    </w:p>
+    <w:p/>
+    <w:p>
+      <w:pPr>
         <w:pStyle w:val="Heading1"/>
         <w:jc w:val="right"/>
       </w:pPr>
       <w:r>
-        <w:lastRenderedPageBreak/>
         <w:t>مقایسه روش‌های ارائه شده در فصل 4</w:t>
       </w:r>
     </w:p>
@@ -2104,6 +3846,7 @@
         <w:jc w:val="right"/>
       </w:pPr>
       <w:r>
+        <w:lastRenderedPageBreak/>
         <w:t>هر یک از این روش‌ها برای سناریوهای خاصی مناسب هستند. انتخاب روش مناسب بستگی به نوع داده، اندازه مجموعه، وابستگی بین عملیات، و نیازمندی‌های عملکردی دارد. در بسیاری از موارد، ترکیب این روش‌ها می‌تواند به نتایج بهتری منجر شود.</w:t>
       </w:r>
     </w:p>
@@ -2288,6 +4031,720 @@
       </w:pPr>
       <w:rPr>
         <w:rFonts w:ascii="Symbol" w:hAnsi="Symbol" w:hint="default"/>
+      </w:rPr>
+    </w:lvl>
+  </w:abstractNum>
+  <w:abstractNum w:abstractNumId="9" w15:restartNumberingAfterBreak="0">
+    <w:nsid w:val="04F0108D"/>
+    <w:multiLevelType w:val="multilevel"/>
+    <w:tmpl w:val="47FC14AA"/>
+    <w:lvl w:ilvl="0">
+      <w:start w:val="1"/>
+      <w:numFmt w:val="decimal"/>
+      <w:lvlText w:val="%1."/>
+      <w:lvlJc w:val="left"/>
+      <w:pPr>
+        <w:tabs>
+          <w:tab w:val="num" w:pos="720"/>
+        </w:tabs>
+        <w:ind w:left="720" w:hanging="360"/>
+      </w:pPr>
+    </w:lvl>
+    <w:lvl w:ilvl="1" w:tentative="1">
+      <w:start w:val="1"/>
+      <w:numFmt w:val="decimal"/>
+      <w:lvlText w:val="%2."/>
+      <w:lvlJc w:val="left"/>
+      <w:pPr>
+        <w:tabs>
+          <w:tab w:val="num" w:pos="1440"/>
+        </w:tabs>
+        <w:ind w:left="1440" w:hanging="360"/>
+      </w:pPr>
+    </w:lvl>
+    <w:lvl w:ilvl="2" w:tentative="1">
+      <w:start w:val="1"/>
+      <w:numFmt w:val="decimal"/>
+      <w:lvlText w:val="%3."/>
+      <w:lvlJc w:val="left"/>
+      <w:pPr>
+        <w:tabs>
+          <w:tab w:val="num" w:pos="2160"/>
+        </w:tabs>
+        <w:ind w:left="2160" w:hanging="360"/>
+      </w:pPr>
+    </w:lvl>
+    <w:lvl w:ilvl="3" w:tentative="1">
+      <w:start w:val="1"/>
+      <w:numFmt w:val="decimal"/>
+      <w:lvlText w:val="%4."/>
+      <w:lvlJc w:val="left"/>
+      <w:pPr>
+        <w:tabs>
+          <w:tab w:val="num" w:pos="2880"/>
+        </w:tabs>
+        <w:ind w:left="2880" w:hanging="360"/>
+      </w:pPr>
+    </w:lvl>
+    <w:lvl w:ilvl="4" w:tentative="1">
+      <w:start w:val="1"/>
+      <w:numFmt w:val="decimal"/>
+      <w:lvlText w:val="%5."/>
+      <w:lvlJc w:val="left"/>
+      <w:pPr>
+        <w:tabs>
+          <w:tab w:val="num" w:pos="3600"/>
+        </w:tabs>
+        <w:ind w:left="3600" w:hanging="360"/>
+      </w:pPr>
+    </w:lvl>
+    <w:lvl w:ilvl="5" w:tentative="1">
+      <w:start w:val="1"/>
+      <w:numFmt w:val="decimal"/>
+      <w:lvlText w:val="%6."/>
+      <w:lvlJc w:val="left"/>
+      <w:pPr>
+        <w:tabs>
+          <w:tab w:val="num" w:pos="4320"/>
+        </w:tabs>
+        <w:ind w:left="4320" w:hanging="360"/>
+      </w:pPr>
+    </w:lvl>
+    <w:lvl w:ilvl="6" w:tentative="1">
+      <w:start w:val="1"/>
+      <w:numFmt w:val="decimal"/>
+      <w:lvlText w:val="%7."/>
+      <w:lvlJc w:val="left"/>
+      <w:pPr>
+        <w:tabs>
+          <w:tab w:val="num" w:pos="5040"/>
+        </w:tabs>
+        <w:ind w:left="5040" w:hanging="360"/>
+      </w:pPr>
+    </w:lvl>
+    <w:lvl w:ilvl="7" w:tentative="1">
+      <w:start w:val="1"/>
+      <w:numFmt w:val="decimal"/>
+      <w:lvlText w:val="%8."/>
+      <w:lvlJc w:val="left"/>
+      <w:pPr>
+        <w:tabs>
+          <w:tab w:val="num" w:pos="5760"/>
+        </w:tabs>
+        <w:ind w:left="5760" w:hanging="360"/>
+      </w:pPr>
+    </w:lvl>
+    <w:lvl w:ilvl="8" w:tentative="1">
+      <w:start w:val="1"/>
+      <w:numFmt w:val="decimal"/>
+      <w:lvlText w:val="%9."/>
+      <w:lvlJc w:val="left"/>
+      <w:pPr>
+        <w:tabs>
+          <w:tab w:val="num" w:pos="6480"/>
+        </w:tabs>
+        <w:ind w:left="6480" w:hanging="360"/>
+      </w:pPr>
+    </w:lvl>
+  </w:abstractNum>
+  <w:abstractNum w:abstractNumId="10" w15:restartNumberingAfterBreak="0">
+    <w:nsid w:val="12CC49B7"/>
+    <w:multiLevelType w:val="multilevel"/>
+    <w:tmpl w:val="795AE88A"/>
+    <w:lvl w:ilvl="0">
+      <w:start w:val="5"/>
+      <w:numFmt w:val="decimal"/>
+      <w:lvlText w:val="%1."/>
+      <w:lvlJc w:val="left"/>
+      <w:pPr>
+        <w:tabs>
+          <w:tab w:val="num" w:pos="720"/>
+        </w:tabs>
+        <w:ind w:left="720" w:hanging="360"/>
+      </w:pPr>
+    </w:lvl>
+    <w:lvl w:ilvl="1" w:tentative="1">
+      <w:start w:val="1"/>
+      <w:numFmt w:val="decimal"/>
+      <w:lvlText w:val="%2."/>
+      <w:lvlJc w:val="left"/>
+      <w:pPr>
+        <w:tabs>
+          <w:tab w:val="num" w:pos="1440"/>
+        </w:tabs>
+        <w:ind w:left="1440" w:hanging="360"/>
+      </w:pPr>
+    </w:lvl>
+    <w:lvl w:ilvl="2" w:tentative="1">
+      <w:start w:val="1"/>
+      <w:numFmt w:val="decimal"/>
+      <w:lvlText w:val="%3."/>
+      <w:lvlJc w:val="left"/>
+      <w:pPr>
+        <w:tabs>
+          <w:tab w:val="num" w:pos="2160"/>
+        </w:tabs>
+        <w:ind w:left="2160" w:hanging="360"/>
+      </w:pPr>
+    </w:lvl>
+    <w:lvl w:ilvl="3" w:tentative="1">
+      <w:start w:val="1"/>
+      <w:numFmt w:val="decimal"/>
+      <w:lvlText w:val="%4."/>
+      <w:lvlJc w:val="left"/>
+      <w:pPr>
+        <w:tabs>
+          <w:tab w:val="num" w:pos="2880"/>
+        </w:tabs>
+        <w:ind w:left="2880" w:hanging="360"/>
+      </w:pPr>
+    </w:lvl>
+    <w:lvl w:ilvl="4" w:tentative="1">
+      <w:start w:val="1"/>
+      <w:numFmt w:val="decimal"/>
+      <w:lvlText w:val="%5."/>
+      <w:lvlJc w:val="left"/>
+      <w:pPr>
+        <w:tabs>
+          <w:tab w:val="num" w:pos="3600"/>
+        </w:tabs>
+        <w:ind w:left="3600" w:hanging="360"/>
+      </w:pPr>
+    </w:lvl>
+    <w:lvl w:ilvl="5" w:tentative="1">
+      <w:start w:val="1"/>
+      <w:numFmt w:val="decimal"/>
+      <w:lvlText w:val="%6."/>
+      <w:lvlJc w:val="left"/>
+      <w:pPr>
+        <w:tabs>
+          <w:tab w:val="num" w:pos="4320"/>
+        </w:tabs>
+        <w:ind w:left="4320" w:hanging="360"/>
+      </w:pPr>
+    </w:lvl>
+    <w:lvl w:ilvl="6" w:tentative="1">
+      <w:start w:val="1"/>
+      <w:numFmt w:val="decimal"/>
+      <w:lvlText w:val="%7."/>
+      <w:lvlJc w:val="left"/>
+      <w:pPr>
+        <w:tabs>
+          <w:tab w:val="num" w:pos="5040"/>
+        </w:tabs>
+        <w:ind w:left="5040" w:hanging="360"/>
+      </w:pPr>
+    </w:lvl>
+    <w:lvl w:ilvl="7" w:tentative="1">
+      <w:start w:val="1"/>
+      <w:numFmt w:val="decimal"/>
+      <w:lvlText w:val="%8."/>
+      <w:lvlJc w:val="left"/>
+      <w:pPr>
+        <w:tabs>
+          <w:tab w:val="num" w:pos="5760"/>
+        </w:tabs>
+        <w:ind w:left="5760" w:hanging="360"/>
+      </w:pPr>
+    </w:lvl>
+    <w:lvl w:ilvl="8" w:tentative="1">
+      <w:start w:val="1"/>
+      <w:numFmt w:val="decimal"/>
+      <w:lvlText w:val="%9."/>
+      <w:lvlJc w:val="left"/>
+      <w:pPr>
+        <w:tabs>
+          <w:tab w:val="num" w:pos="6480"/>
+        </w:tabs>
+        <w:ind w:left="6480" w:hanging="360"/>
+      </w:pPr>
+    </w:lvl>
+  </w:abstractNum>
+  <w:abstractNum w:abstractNumId="11" w15:restartNumberingAfterBreak="0">
+    <w:nsid w:val="2F255358"/>
+    <w:multiLevelType w:val="multilevel"/>
+    <w:tmpl w:val="2A847AC6"/>
+    <w:lvl w:ilvl="0">
+      <w:start w:val="2"/>
+      <w:numFmt w:val="decimal"/>
+      <w:lvlText w:val="%1."/>
+      <w:lvlJc w:val="left"/>
+      <w:pPr>
+        <w:tabs>
+          <w:tab w:val="num" w:pos="720"/>
+        </w:tabs>
+        <w:ind w:left="720" w:hanging="360"/>
+      </w:pPr>
+    </w:lvl>
+    <w:lvl w:ilvl="1" w:tentative="1">
+      <w:start w:val="1"/>
+      <w:numFmt w:val="decimal"/>
+      <w:lvlText w:val="%2."/>
+      <w:lvlJc w:val="left"/>
+      <w:pPr>
+        <w:tabs>
+          <w:tab w:val="num" w:pos="1440"/>
+        </w:tabs>
+        <w:ind w:left="1440" w:hanging="360"/>
+      </w:pPr>
+    </w:lvl>
+    <w:lvl w:ilvl="2" w:tentative="1">
+      <w:start w:val="1"/>
+      <w:numFmt w:val="decimal"/>
+      <w:lvlText w:val="%3."/>
+      <w:lvlJc w:val="left"/>
+      <w:pPr>
+        <w:tabs>
+          <w:tab w:val="num" w:pos="2160"/>
+        </w:tabs>
+        <w:ind w:left="2160" w:hanging="360"/>
+      </w:pPr>
+    </w:lvl>
+    <w:lvl w:ilvl="3" w:tentative="1">
+      <w:start w:val="1"/>
+      <w:numFmt w:val="decimal"/>
+      <w:lvlText w:val="%4."/>
+      <w:lvlJc w:val="left"/>
+      <w:pPr>
+        <w:tabs>
+          <w:tab w:val="num" w:pos="2880"/>
+        </w:tabs>
+        <w:ind w:left="2880" w:hanging="360"/>
+      </w:pPr>
+    </w:lvl>
+    <w:lvl w:ilvl="4" w:tentative="1">
+      <w:start w:val="1"/>
+      <w:numFmt w:val="decimal"/>
+      <w:lvlText w:val="%5."/>
+      <w:lvlJc w:val="left"/>
+      <w:pPr>
+        <w:tabs>
+          <w:tab w:val="num" w:pos="3600"/>
+        </w:tabs>
+        <w:ind w:left="3600" w:hanging="360"/>
+      </w:pPr>
+    </w:lvl>
+    <w:lvl w:ilvl="5" w:tentative="1">
+      <w:start w:val="1"/>
+      <w:numFmt w:val="decimal"/>
+      <w:lvlText w:val="%6."/>
+      <w:lvlJc w:val="left"/>
+      <w:pPr>
+        <w:tabs>
+          <w:tab w:val="num" w:pos="4320"/>
+        </w:tabs>
+        <w:ind w:left="4320" w:hanging="360"/>
+      </w:pPr>
+    </w:lvl>
+    <w:lvl w:ilvl="6" w:tentative="1">
+      <w:start w:val="1"/>
+      <w:numFmt w:val="decimal"/>
+      <w:lvlText w:val="%7."/>
+      <w:lvlJc w:val="left"/>
+      <w:pPr>
+        <w:tabs>
+          <w:tab w:val="num" w:pos="5040"/>
+        </w:tabs>
+        <w:ind w:left="5040" w:hanging="360"/>
+      </w:pPr>
+    </w:lvl>
+    <w:lvl w:ilvl="7" w:tentative="1">
+      <w:start w:val="1"/>
+      <w:numFmt w:val="decimal"/>
+      <w:lvlText w:val="%8."/>
+      <w:lvlJc w:val="left"/>
+      <w:pPr>
+        <w:tabs>
+          <w:tab w:val="num" w:pos="5760"/>
+        </w:tabs>
+        <w:ind w:left="5760" w:hanging="360"/>
+      </w:pPr>
+    </w:lvl>
+    <w:lvl w:ilvl="8" w:tentative="1">
+      <w:start w:val="1"/>
+      <w:numFmt w:val="decimal"/>
+      <w:lvlText w:val="%9."/>
+      <w:lvlJc w:val="left"/>
+      <w:pPr>
+        <w:tabs>
+          <w:tab w:val="num" w:pos="6480"/>
+        </w:tabs>
+        <w:ind w:left="6480" w:hanging="360"/>
+      </w:pPr>
+    </w:lvl>
+  </w:abstractNum>
+  <w:abstractNum w:abstractNumId="12" w15:restartNumberingAfterBreak="0">
+    <w:nsid w:val="35B47B46"/>
+    <w:multiLevelType w:val="multilevel"/>
+    <w:tmpl w:val="F162F9A6"/>
+    <w:lvl w:ilvl="0">
+      <w:start w:val="3"/>
+      <w:numFmt w:val="decimal"/>
+      <w:lvlText w:val="%1."/>
+      <w:lvlJc w:val="left"/>
+      <w:pPr>
+        <w:tabs>
+          <w:tab w:val="num" w:pos="720"/>
+        </w:tabs>
+        <w:ind w:left="720" w:hanging="360"/>
+      </w:pPr>
+    </w:lvl>
+    <w:lvl w:ilvl="1" w:tentative="1">
+      <w:start w:val="1"/>
+      <w:numFmt w:val="decimal"/>
+      <w:lvlText w:val="%2."/>
+      <w:lvlJc w:val="left"/>
+      <w:pPr>
+        <w:tabs>
+          <w:tab w:val="num" w:pos="1440"/>
+        </w:tabs>
+        <w:ind w:left="1440" w:hanging="360"/>
+      </w:pPr>
+    </w:lvl>
+    <w:lvl w:ilvl="2" w:tentative="1">
+      <w:start w:val="1"/>
+      <w:numFmt w:val="decimal"/>
+      <w:lvlText w:val="%3."/>
+      <w:lvlJc w:val="left"/>
+      <w:pPr>
+        <w:tabs>
+          <w:tab w:val="num" w:pos="2160"/>
+        </w:tabs>
+        <w:ind w:left="2160" w:hanging="360"/>
+      </w:pPr>
+    </w:lvl>
+    <w:lvl w:ilvl="3" w:tentative="1">
+      <w:start w:val="1"/>
+      <w:numFmt w:val="decimal"/>
+      <w:lvlText w:val="%4."/>
+      <w:lvlJc w:val="left"/>
+      <w:pPr>
+        <w:tabs>
+          <w:tab w:val="num" w:pos="2880"/>
+        </w:tabs>
+        <w:ind w:left="2880" w:hanging="360"/>
+      </w:pPr>
+    </w:lvl>
+    <w:lvl w:ilvl="4" w:tentative="1">
+      <w:start w:val="1"/>
+      <w:numFmt w:val="decimal"/>
+      <w:lvlText w:val="%5."/>
+      <w:lvlJc w:val="left"/>
+      <w:pPr>
+        <w:tabs>
+          <w:tab w:val="num" w:pos="3600"/>
+        </w:tabs>
+        <w:ind w:left="3600" w:hanging="360"/>
+      </w:pPr>
+    </w:lvl>
+    <w:lvl w:ilvl="5" w:tentative="1">
+      <w:start w:val="1"/>
+      <w:numFmt w:val="decimal"/>
+      <w:lvlText w:val="%6."/>
+      <w:lvlJc w:val="left"/>
+      <w:pPr>
+        <w:tabs>
+          <w:tab w:val="num" w:pos="4320"/>
+        </w:tabs>
+        <w:ind w:left="4320" w:hanging="360"/>
+      </w:pPr>
+    </w:lvl>
+    <w:lvl w:ilvl="6" w:tentative="1">
+      <w:start w:val="1"/>
+      <w:numFmt w:val="decimal"/>
+      <w:lvlText w:val="%7."/>
+      <w:lvlJc w:val="left"/>
+      <w:pPr>
+        <w:tabs>
+          <w:tab w:val="num" w:pos="5040"/>
+        </w:tabs>
+        <w:ind w:left="5040" w:hanging="360"/>
+      </w:pPr>
+    </w:lvl>
+    <w:lvl w:ilvl="7" w:tentative="1">
+      <w:start w:val="1"/>
+      <w:numFmt w:val="decimal"/>
+      <w:lvlText w:val="%8."/>
+      <w:lvlJc w:val="left"/>
+      <w:pPr>
+        <w:tabs>
+          <w:tab w:val="num" w:pos="5760"/>
+        </w:tabs>
+        <w:ind w:left="5760" w:hanging="360"/>
+      </w:pPr>
+    </w:lvl>
+    <w:lvl w:ilvl="8" w:tentative="1">
+      <w:start w:val="1"/>
+      <w:numFmt w:val="decimal"/>
+      <w:lvlText w:val="%9."/>
+      <w:lvlJc w:val="left"/>
+      <w:pPr>
+        <w:tabs>
+          <w:tab w:val="num" w:pos="6480"/>
+        </w:tabs>
+        <w:ind w:left="6480" w:hanging="360"/>
+      </w:pPr>
+    </w:lvl>
+  </w:abstractNum>
+  <w:abstractNum w:abstractNumId="13" w15:restartNumberingAfterBreak="0">
+    <w:nsid w:val="6EA032A3"/>
+    <w:multiLevelType w:val="multilevel"/>
+    <w:tmpl w:val="C74EB88A"/>
+    <w:lvl w:ilvl="0">
+      <w:start w:val="4"/>
+      <w:numFmt w:val="decimal"/>
+      <w:lvlText w:val="%1."/>
+      <w:lvlJc w:val="left"/>
+      <w:pPr>
+        <w:tabs>
+          <w:tab w:val="num" w:pos="720"/>
+        </w:tabs>
+        <w:ind w:left="720" w:hanging="360"/>
+      </w:pPr>
+    </w:lvl>
+    <w:lvl w:ilvl="1" w:tentative="1">
+      <w:start w:val="1"/>
+      <w:numFmt w:val="decimal"/>
+      <w:lvlText w:val="%2."/>
+      <w:lvlJc w:val="left"/>
+      <w:pPr>
+        <w:tabs>
+          <w:tab w:val="num" w:pos="1440"/>
+        </w:tabs>
+        <w:ind w:left="1440" w:hanging="360"/>
+      </w:pPr>
+    </w:lvl>
+    <w:lvl w:ilvl="2" w:tentative="1">
+      <w:start w:val="1"/>
+      <w:numFmt w:val="decimal"/>
+      <w:lvlText w:val="%3."/>
+      <w:lvlJc w:val="left"/>
+      <w:pPr>
+        <w:tabs>
+          <w:tab w:val="num" w:pos="2160"/>
+        </w:tabs>
+        <w:ind w:left="2160" w:hanging="360"/>
+      </w:pPr>
+    </w:lvl>
+    <w:lvl w:ilvl="3" w:tentative="1">
+      <w:start w:val="1"/>
+      <w:numFmt w:val="decimal"/>
+      <w:lvlText w:val="%4."/>
+      <w:lvlJc w:val="left"/>
+      <w:pPr>
+        <w:tabs>
+          <w:tab w:val="num" w:pos="2880"/>
+        </w:tabs>
+        <w:ind w:left="2880" w:hanging="360"/>
+      </w:pPr>
+    </w:lvl>
+    <w:lvl w:ilvl="4" w:tentative="1">
+      <w:start w:val="1"/>
+      <w:numFmt w:val="decimal"/>
+      <w:lvlText w:val="%5."/>
+      <w:lvlJc w:val="left"/>
+      <w:pPr>
+        <w:tabs>
+          <w:tab w:val="num" w:pos="3600"/>
+        </w:tabs>
+        <w:ind w:left="3600" w:hanging="360"/>
+      </w:pPr>
+    </w:lvl>
+    <w:lvl w:ilvl="5" w:tentative="1">
+      <w:start w:val="1"/>
+      <w:numFmt w:val="decimal"/>
+      <w:lvlText w:val="%6."/>
+      <w:lvlJc w:val="left"/>
+      <w:pPr>
+        <w:tabs>
+          <w:tab w:val="num" w:pos="4320"/>
+        </w:tabs>
+        <w:ind w:left="4320" w:hanging="360"/>
+      </w:pPr>
+    </w:lvl>
+    <w:lvl w:ilvl="6" w:tentative="1">
+      <w:start w:val="1"/>
+      <w:numFmt w:val="decimal"/>
+      <w:lvlText w:val="%7."/>
+      <w:lvlJc w:val="left"/>
+      <w:pPr>
+        <w:tabs>
+          <w:tab w:val="num" w:pos="5040"/>
+        </w:tabs>
+        <w:ind w:left="5040" w:hanging="360"/>
+      </w:pPr>
+    </w:lvl>
+    <w:lvl w:ilvl="7" w:tentative="1">
+      <w:start w:val="1"/>
+      <w:numFmt w:val="decimal"/>
+      <w:lvlText w:val="%8."/>
+      <w:lvlJc w:val="left"/>
+      <w:pPr>
+        <w:tabs>
+          <w:tab w:val="num" w:pos="5760"/>
+        </w:tabs>
+        <w:ind w:left="5760" w:hanging="360"/>
+      </w:pPr>
+    </w:lvl>
+    <w:lvl w:ilvl="8" w:tentative="1">
+      <w:start w:val="1"/>
+      <w:numFmt w:val="decimal"/>
+      <w:lvlText w:val="%9."/>
+      <w:lvlJc w:val="left"/>
+      <w:pPr>
+        <w:tabs>
+          <w:tab w:val="num" w:pos="6480"/>
+        </w:tabs>
+        <w:ind w:left="6480" w:hanging="360"/>
+      </w:pPr>
+    </w:lvl>
+  </w:abstractNum>
+  <w:abstractNum w:abstractNumId="14" w15:restartNumberingAfterBreak="0">
+    <w:nsid w:val="7FAA6CD6"/>
+    <w:multiLevelType w:val="multilevel"/>
+    <w:tmpl w:val="1B107A30"/>
+    <w:lvl w:ilvl="0">
+      <w:start w:val="1"/>
+      <w:numFmt w:val="bullet"/>
+      <w:lvlText w:val=""/>
+      <w:lvlJc w:val="left"/>
+      <w:pPr>
+        <w:tabs>
+          <w:tab w:val="num" w:pos="720"/>
+        </w:tabs>
+        <w:ind w:left="720" w:hanging="360"/>
+      </w:pPr>
+      <w:rPr>
+        <w:rFonts w:ascii="Symbol" w:hAnsi="Symbol" w:hint="default"/>
+        <w:sz w:val="20"/>
+      </w:rPr>
+    </w:lvl>
+    <w:lvl w:ilvl="1" w:tentative="1">
+      <w:start w:val="1"/>
+      <w:numFmt w:val="bullet"/>
+      <w:lvlText w:val="o"/>
+      <w:lvlJc w:val="left"/>
+      <w:pPr>
+        <w:tabs>
+          <w:tab w:val="num" w:pos="1440"/>
+        </w:tabs>
+        <w:ind w:left="1440" w:hanging="360"/>
+      </w:pPr>
+      <w:rPr>
+        <w:rFonts w:ascii="Courier New" w:hAnsi="Courier New" w:hint="default"/>
+        <w:sz w:val="20"/>
+      </w:rPr>
+    </w:lvl>
+    <w:lvl w:ilvl="2" w:tentative="1">
+      <w:start w:val="1"/>
+      <w:numFmt w:val="bullet"/>
+      <w:lvlText w:val=""/>
+      <w:lvlJc w:val="left"/>
+      <w:pPr>
+        <w:tabs>
+          <w:tab w:val="num" w:pos="2160"/>
+        </w:tabs>
+        <w:ind w:left="2160" w:hanging="360"/>
+      </w:pPr>
+      <w:rPr>
+        <w:rFonts w:ascii="Wingdings" w:hAnsi="Wingdings" w:hint="default"/>
+        <w:sz w:val="20"/>
+      </w:rPr>
+    </w:lvl>
+    <w:lvl w:ilvl="3" w:tentative="1">
+      <w:start w:val="1"/>
+      <w:numFmt w:val="bullet"/>
+      <w:lvlText w:val=""/>
+      <w:lvlJc w:val="left"/>
+      <w:pPr>
+        <w:tabs>
+          <w:tab w:val="num" w:pos="2880"/>
+        </w:tabs>
+        <w:ind w:left="2880" w:hanging="360"/>
+      </w:pPr>
+      <w:rPr>
+        <w:rFonts w:ascii="Wingdings" w:hAnsi="Wingdings" w:hint="default"/>
+        <w:sz w:val="20"/>
+      </w:rPr>
+    </w:lvl>
+    <w:lvl w:ilvl="4" w:tentative="1">
+      <w:start w:val="1"/>
+      <w:numFmt w:val="bullet"/>
+      <w:lvlText w:val=""/>
+      <w:lvlJc w:val="left"/>
+      <w:pPr>
+        <w:tabs>
+          <w:tab w:val="num" w:pos="3600"/>
+        </w:tabs>
+        <w:ind w:left="3600" w:hanging="360"/>
+      </w:pPr>
+      <w:rPr>
+        <w:rFonts w:ascii="Wingdings" w:hAnsi="Wingdings" w:hint="default"/>
+        <w:sz w:val="20"/>
+      </w:rPr>
+    </w:lvl>
+    <w:lvl w:ilvl="5" w:tentative="1">
+      <w:start w:val="1"/>
+      <w:numFmt w:val="bullet"/>
+      <w:lvlText w:val=""/>
+      <w:lvlJc w:val="left"/>
+      <w:pPr>
+        <w:tabs>
+          <w:tab w:val="num" w:pos="4320"/>
+        </w:tabs>
+        <w:ind w:left="4320" w:hanging="360"/>
+      </w:pPr>
+      <w:rPr>
+        <w:rFonts w:ascii="Wingdings" w:hAnsi="Wingdings" w:hint="default"/>
+        <w:sz w:val="20"/>
+      </w:rPr>
+    </w:lvl>
+    <w:lvl w:ilvl="6" w:tentative="1">
+      <w:start w:val="1"/>
+      <w:numFmt w:val="bullet"/>
+      <w:lvlText w:val=""/>
+      <w:lvlJc w:val="left"/>
+      <w:pPr>
+        <w:tabs>
+          <w:tab w:val="num" w:pos="5040"/>
+        </w:tabs>
+        <w:ind w:left="5040" w:hanging="360"/>
+      </w:pPr>
+      <w:rPr>
+        <w:rFonts w:ascii="Wingdings" w:hAnsi="Wingdings" w:hint="default"/>
+        <w:sz w:val="20"/>
+      </w:rPr>
+    </w:lvl>
+    <w:lvl w:ilvl="7" w:tentative="1">
+      <w:start w:val="1"/>
+      <w:numFmt w:val="bullet"/>
+      <w:lvlText w:val=""/>
+      <w:lvlJc w:val="left"/>
+      <w:pPr>
+        <w:tabs>
+          <w:tab w:val="num" w:pos="5760"/>
+        </w:tabs>
+        <w:ind w:left="5760" w:hanging="360"/>
+      </w:pPr>
+      <w:rPr>
+        <w:rFonts w:ascii="Wingdings" w:hAnsi="Wingdings" w:hint="default"/>
+        <w:sz w:val="20"/>
+      </w:rPr>
+    </w:lvl>
+    <w:lvl w:ilvl="8" w:tentative="1">
+      <w:start w:val="1"/>
+      <w:numFmt w:val="bullet"/>
+      <w:lvlText w:val=""/>
+      <w:lvlJc w:val="left"/>
+      <w:pPr>
+        <w:tabs>
+          <w:tab w:val="num" w:pos="6480"/>
+        </w:tabs>
+        <w:ind w:left="6480" w:hanging="360"/>
+      </w:pPr>
+      <w:rPr>
+        <w:rFonts w:ascii="Wingdings" w:hAnsi="Wingdings" w:hint="default"/>
+        <w:sz w:val="20"/>
       </w:rPr>
     </w:lvl>
   </w:abstractNum>
@@ -2317,6 +4774,24 @@
   </w:num>
   <w:num w:numId="9" w16cid:durableId="453444445">
     <w:abstractNumId w:val="0"/>
+  </w:num>
+  <w:num w:numId="10" w16cid:durableId="425419673">
+    <w:abstractNumId w:val="9"/>
+  </w:num>
+  <w:num w:numId="11" w16cid:durableId="814956098">
+    <w:abstractNumId w:val="11"/>
+  </w:num>
+  <w:num w:numId="12" w16cid:durableId="1966351528">
+    <w:abstractNumId w:val="12"/>
+  </w:num>
+  <w:num w:numId="13" w16cid:durableId="277687341">
+    <w:abstractNumId w:val="13"/>
+  </w:num>
+  <w:num w:numId="14" w16cid:durableId="2060595136">
+    <w:abstractNumId w:val="14"/>
+  </w:num>
+  <w:num w:numId="15" w16cid:durableId="1184587642">
+    <w:abstractNumId w:val="10"/>
   </w:num>
 </w:numbering>
 </file>
@@ -2924,7 +5399,6 @@
   <w:style w:type="character" w:default="1" w:styleId="DefaultParagraphFont">
     <w:name w:val="Default Paragraph Font"/>
     <w:uiPriority w:val="1"/>
-    <w:semiHidden/>
     <w:unhideWhenUsed/>
   </w:style>
   <w:style w:type="table" w:default="1" w:styleId="TableNormal">

</xml_diff>